<commit_message>
first sweep cleaning data columns to conform to specs--done by chase
</commit_message>
<xml_diff>
--- a/specification.docx
+++ b/specification.docx
@@ -40,15 +40,7 @@
       </w:pPr>
       <w:r>
         <w:rPr/>
-        <w:t>All date</w:t>
-      </w:r>
-      <w:r>
-        <w:rPr/>
-        <w:t xml:space="preserve">s </w:t>
-      </w:r>
-      <w:r>
-        <w:rPr/>
-        <w:t>should be in format: mm.dd.yy, all numeric. E.g 07.29.19</w:t>
+        <w:t>All dates should be in format: mm.dd.yy, all numeric. E.g 07.29.19</w:t>
       </w:r>
     </w:p>
     <w:p>
@@ -114,15 +106,7 @@
       </w:r>
       <w:r>
         <w:rPr/>
-        <w:t xml:space="preserve"> .csv </w:t>
-      </w:r>
-      <w:r>
-        <w:rPr/>
-        <w:t>or .xlsx</w:t>
-      </w:r>
-      <w:r>
-        <w:rPr/>
-        <w:t xml:space="preserve"> file, named according to the following scheme:</w:t>
+        <w:t xml:space="preserve"> .csv or .xlsx file, named according to the following scheme:</w:t>
       </w:r>
     </w:p>
     <w:p>
@@ -389,11 +373,7 @@
       </w:pPr>
       <w:r>
         <w:rPr/>
-        <w:t>database-files</w:t>
-      </w:r>
-      <w:r>
-        <w:rPr/>
-        <w:t>/bioSample/bioSample_J.PLAGGENBERG_06.05.19.csv</w:t>
+        <w:t>database-files/bioSample/bioSample_J.PLAGGENBERG_06.05.19.csv</w:t>
       </w:r>
     </w:p>
     <w:p>
@@ -467,15 +447,7 @@
       </w:pPr>
       <w:r>
         <w:rPr/>
-        <w:t xml:space="preserve">Name of the person </w:t>
-      </w:r>
-      <w:r>
-        <w:rPr/>
-        <w:t xml:space="preserve">(e.g. J.PLAGGENBERG)  </w:t>
-      </w:r>
-      <w:r>
-        <w:rPr/>
-        <w:t>who was in charge of the experiment. If more than one person was involved, just pick one.</w:t>
+        <w:t>Name of the person (e.g. J.PLAGGENBERG)  who was in charge of the experiment. If more than one person was involved, just pick one.</w:t>
       </w:r>
     </w:p>
     <w:p>
@@ -743,21 +715,11 @@
         <w:rPr>
           <w:highlight w:val="yellow"/>
         </w:rPr>
-        <w:t>A string, no whitespace, and consistent with other entries in this column. Use queryDB if you need to check to see if a treatment already exists in the database and use that format exactly.</w:t>
-      </w:r>
-      <w:r>
-        <w:rPr>
-          <w:highlight w:val="yellow"/>
-        </w:rPr>
-        <w:t xml:space="preserve"> </w:t>
-      </w:r>
-      <w:r>
-        <w:rPr/>
-        <w:t>C</w:t>
-      </w:r>
-      <w:r>
-        <w:rPr/>
-        <w:t xml:space="preserve">ould be any type of action that the timepoint is relative to, such as </w:t>
+        <w:t xml:space="preserve">A string, no whitespace, and consistent with other entries in this column. Use queryDB if you need to check to see if a treatment already exists in the database and use that format exactly. </w:t>
+      </w:r>
+      <w:r>
+        <w:rPr/>
+        <w:t xml:space="preserve">Could be any type of action that the timepoint is relative to, such as </w:t>
       </w:r>
     </w:p>
     <w:p>
@@ -856,37 +818,7 @@
         <w:rPr>
           <w:highlight w:val="yellow"/>
         </w:rPr>
-        <w:t>T</w:t>
-      </w:r>
-      <w:r>
-        <w:rPr>
-          <w:highlight w:val="yellow"/>
-        </w:rPr>
-        <w:t>he time between the treatment and the sample collection. Use -</w:t>
-      </w:r>
-      <w:r>
-        <w:rPr>
-          <w:highlight w:val="yellow"/>
-        </w:rPr>
-        <w:t>1 (</w:t>
-      </w:r>
-      <w:r>
-        <w:rPr>
-          <w:highlight w:val="yellow"/>
-        </w:rPr>
-        <w:t xml:space="preserve">neg1 </w:t>
-      </w:r>
-      <w:r>
-        <w:rPr>
-          <w:highlight w:val="yellow"/>
-        </w:rPr>
-        <w:t>as an integer)</w:t>
-      </w:r>
-      <w:r>
-        <w:rPr>
-          <w:highlight w:val="yellow"/>
-        </w:rPr>
-        <w:t xml:space="preserve"> for samples collected immediately before the treatment is applied.</w:t>
+        <w:t>The time between the treatment and the sample collection. Use -1 (neg1 as an integer) for samples collected immediately before the treatment is applied.</w:t>
       </w:r>
     </w:p>
     <w:p>
@@ -932,330 +864,280 @@
       </w:r>
       <w:r>
         <w:rPr/>
+        <w:t xml:space="preserve"> if a ZEV experiment is replicated more than once each experiment will be given a replicate number</w:t>
+      </w:r>
+      <w:r>
+        <w:rPr>
+          <w:u w:val="none"/>
+        </w:rPr>
+        <w:t>.</w:t>
+      </w:r>
+    </w:p>
+    <w:p>
+      <w:pPr>
+        <w:pStyle w:val="Normal"/>
+        <w:ind w:left="720" w:hanging="0"/>
+        <w:rPr/>
+      </w:pPr>
+      <w:r>
+        <w:rPr/>
+      </w:r>
+    </w:p>
+    <w:p>
+      <w:pPr>
+        <w:pStyle w:val="Normal"/>
+        <w:ind w:left="0" w:hanging="0"/>
+        <w:rPr>
+          <w:highlight w:val="yellow"/>
+        </w:rPr>
+      </w:pPr>
+      <w:r>
+        <w:rPr>
+          <w:highlight w:val="yellow"/>
+        </w:rPr>
+        <w:t>All non-standard columns (those included in ‘other fields’ or simply columns added by the experimenter) should be described in the experimental design.</w:t>
+      </w:r>
+    </w:p>
+    <w:p>
+      <w:pPr>
+        <w:pStyle w:val="Normal"/>
+        <w:rPr/>
+      </w:pPr>
+      <w:r>
+        <w:rPr/>
+      </w:r>
+    </w:p>
+    <w:p>
+      <w:pPr>
+        <w:pStyle w:val="Normal"/>
+        <w:jc w:val="center"/>
+        <w:rPr>
+          <w:b/>
+          <w:b/>
+        </w:rPr>
+      </w:pPr>
+      <w:r>
+        <w:rPr>
+          <w:b/>
+        </w:rPr>
+      </w:r>
+    </w:p>
+    <w:p>
+      <w:pPr>
+        <w:pStyle w:val="Normal"/>
+        <w:jc w:val="center"/>
+        <w:rPr>
+          <w:b/>
+          <w:b/>
+        </w:rPr>
+      </w:pPr>
+      <w:r>
+        <w:rPr>
+          <w:b/>
+        </w:rPr>
+      </w:r>
+    </w:p>
+    <w:p>
+      <w:pPr>
+        <w:pStyle w:val="Normal"/>
+        <w:jc w:val="center"/>
+        <w:rPr/>
+      </w:pPr>
+      <w:r>
+        <w:rPr>
+          <w:b/>
+        </w:rPr>
+        <w:t>RNA Sample Table</w:t>
+      </w:r>
+    </w:p>
+    <w:p>
+      <w:pPr>
+        <w:pStyle w:val="Normal"/>
+        <w:rPr/>
+      </w:pPr>
+      <w:r>
+        <w:rPr/>
+      </w:r>
+    </w:p>
+    <w:p>
+      <w:pPr>
+        <w:pStyle w:val="Normal"/>
+        <w:rPr>
+          <w:highlight w:val="yellow"/>
+        </w:rPr>
+      </w:pPr>
+      <w:r>
+        <w:rPr>
+          <w:highlight w:val="yellow"/>
+        </w:rPr>
+        <w:t>If multiple aliquots of RNA are made from a single tube or well, they are the same RNA sample, so only one entry is needed. An example RNA sample table can be found in:</w:t>
+      </w:r>
+    </w:p>
+    <w:p>
+      <w:pPr>
+        <w:pStyle w:val="Normal"/>
+        <w:rPr>
+          <w:highlight w:val="yellow"/>
+        </w:rPr>
+      </w:pPr>
+      <w:r>
+        <w:rPr>
+          <w:highlight w:val="yellow"/>
+        </w:rPr>
+        <w:t>database-files/rnaSample/rnaSampLe_J.PLAGGENBERG_05.30.19.csv</w:t>
+      </w:r>
+    </w:p>
+    <w:p>
+      <w:pPr>
+        <w:pStyle w:val="Normal"/>
+        <w:rPr/>
+      </w:pPr>
+      <w:r>
+        <w:rPr/>
+      </w:r>
+    </w:p>
+    <w:p>
+      <w:pPr>
+        <w:pStyle w:val="Normal"/>
+        <w:rPr/>
+      </w:pPr>
+      <w:r>
+        <w:rPr>
+          <w:b/>
+        </w:rPr>
+        <w:t>harvestDate,</w:t>
+      </w:r>
+      <w:r>
+        <w:rPr/>
         <w:t xml:space="preserve"> </w:t>
       </w:r>
       <w:r>
-        <w:rPr/>
-        <w:t>if a ZEV experiment is replicated more than once each experiment will be given a replicate number</w:t>
-      </w:r>
-      <w:r>
-        <w:rPr>
+        <w:rPr>
+          <w:b/>
+        </w:rPr>
+        <w:t>harvester</w:t>
+      </w:r>
+      <w:r>
+        <w:rPr/>
+        <w:t xml:space="preserve">, </w:t>
+      </w:r>
+      <w:r>
+        <w:rPr>
+          <w:b/>
+        </w:rPr>
+        <w:t>bioSampleNumber</w:t>
+      </w:r>
+    </w:p>
+    <w:p>
+      <w:pPr>
+        <w:pStyle w:val="Normal"/>
+        <w:rPr/>
+      </w:pPr>
+      <w:r>
+        <w:rPr>
+          <w:highlight w:val="yellow"/>
+        </w:rPr>
+        <w:t xml:space="preserve">The entries in these three columns should uniquely identify the biosample from which the RNA was prepared. They should exactly match the corresponding entries for </w:t>
+      </w:r>
+      <w:r>
+        <w:rPr>
+          <w:highlight w:val="yellow"/>
+          <w:u w:val="single"/>
+        </w:rPr>
+        <w:t>one and only one row of a biosample table</w:t>
+      </w:r>
+      <w:r>
+        <w:rPr>
+          <w:highlight w:val="yellow"/>
           <w:u w:val="none"/>
         </w:rPr>
-        <w:t>.</w:t>
-      </w:r>
-    </w:p>
-    <w:p>
-      <w:pPr>
-        <w:pStyle w:val="Normal"/>
-        <w:ind w:left="720" w:hanging="0"/>
-        <w:rPr/>
-      </w:pPr>
-      <w:r>
-        <w:rPr/>
-      </w:r>
-    </w:p>
-    <w:p>
-      <w:pPr>
-        <w:pStyle w:val="Normal"/>
-        <w:ind w:left="0" w:hanging="0"/>
-        <w:rPr>
-          <w:highlight w:val="yellow"/>
-        </w:rPr>
-      </w:pPr>
-      <w:r>
-        <w:rPr>
-          <w:highlight w:val="yellow"/>
-        </w:rPr>
-        <w:t xml:space="preserve">All non-standard columns </w:t>
-      </w:r>
-      <w:r>
-        <w:rPr>
-          <w:highlight w:val="yellow"/>
-        </w:rPr>
-        <w:t>(those included in ‘other fields’ or simply columns added by the experimenter)</w:t>
-      </w:r>
-      <w:r>
-        <w:rPr>
-          <w:highlight w:val="yellow"/>
-        </w:rPr>
-        <w:t xml:space="preserve"> should be described in the experimental design.</w:t>
-      </w:r>
-    </w:p>
-    <w:p>
-      <w:pPr>
-        <w:pStyle w:val="Normal"/>
-        <w:rPr/>
-      </w:pPr>
-      <w:r>
-        <w:rPr/>
-      </w:r>
-    </w:p>
-    <w:p>
-      <w:pPr>
-        <w:pStyle w:val="Normal"/>
-        <w:jc w:val="center"/>
-        <w:rPr>
-          <w:b/>
-          <w:b/>
-        </w:rPr>
-      </w:pPr>
-      <w:r>
-        <w:rPr/>
-      </w:r>
-    </w:p>
-    <w:p>
-      <w:pPr>
-        <w:pStyle w:val="Normal"/>
-        <w:jc w:val="center"/>
-        <w:rPr>
-          <w:b/>
-          <w:b/>
-        </w:rPr>
-      </w:pPr>
-      <w:r>
-        <w:rPr/>
-      </w:r>
-    </w:p>
-    <w:p>
-      <w:pPr>
-        <w:pStyle w:val="Normal"/>
-        <w:jc w:val="center"/>
-        <w:rPr/>
-      </w:pPr>
-      <w:r>
-        <w:rPr>
-          <w:b/>
-        </w:rPr>
-        <w:t>RNA Sample Table</w:t>
-      </w:r>
-    </w:p>
-    <w:p>
-      <w:pPr>
-        <w:pStyle w:val="Normal"/>
-        <w:rPr/>
-      </w:pPr>
-      <w:r>
-        <w:rPr/>
-      </w:r>
-    </w:p>
-    <w:p>
-      <w:pPr>
-        <w:pStyle w:val="Normal"/>
-        <w:rPr>
-          <w:highlight w:val="yellow"/>
-        </w:rPr>
-      </w:pPr>
-      <w:r>
-        <w:rPr>
-          <w:highlight w:val="yellow"/>
-        </w:rPr>
-        <w:t>If multiple aliquots of RNA are made from a single tube or well, they are the same RNA sample, so only one entry is needed. An example RNA sample table can be found in:</w:t>
-      </w:r>
-    </w:p>
-    <w:p>
-      <w:pPr>
-        <w:pStyle w:val="Normal"/>
-        <w:rPr>
-          <w:highlight w:val="yellow"/>
-        </w:rPr>
-      </w:pPr>
-      <w:r>
-        <w:rPr>
-          <w:highlight w:val="yellow"/>
-        </w:rPr>
-        <w:t>database-files</w:t>
-      </w:r>
-      <w:r>
-        <w:rPr>
-          <w:highlight w:val="yellow"/>
-        </w:rPr>
-        <w:t>/rnaSample/rnaSampLe_J.PLAGGENBERG_05.30.19.csv</w:t>
-      </w:r>
-    </w:p>
-    <w:p>
-      <w:pPr>
-        <w:pStyle w:val="Normal"/>
-        <w:rPr/>
-      </w:pPr>
-      <w:r>
-        <w:rPr/>
-      </w:r>
-    </w:p>
-    <w:p>
-      <w:pPr>
-        <w:pStyle w:val="Normal"/>
-        <w:rPr/>
-      </w:pPr>
-      <w:r>
-        <w:rPr>
-          <w:b/>
-        </w:rPr>
-        <w:t>harvestDate,</w:t>
+        <w:t xml:space="preserve">. </w:t>
+      </w:r>
+    </w:p>
+    <w:p>
+      <w:pPr>
+        <w:pStyle w:val="Normal"/>
+        <w:rPr>
+          <w:b/>
+          <w:b/>
+        </w:rPr>
+      </w:pPr>
+      <w:r>
+        <w:rPr>
+          <w:b/>
+        </w:rPr>
+      </w:r>
+    </w:p>
+    <w:p>
+      <w:pPr>
+        <w:pStyle w:val="Normal"/>
+        <w:rPr>
+          <w:b/>
+          <w:b/>
+        </w:rPr>
+      </w:pPr>
+      <w:r>
+        <w:rPr>
+          <w:b/>
+        </w:rPr>
+        <w:t>rnaDate</w:t>
+      </w:r>
+    </w:p>
+    <w:p>
+      <w:pPr>
+        <w:pStyle w:val="Normal"/>
+        <w:rPr/>
+      </w:pPr>
+      <w:r>
+        <w:rPr/>
+        <w:t>The date</w:t>
+      </w:r>
+      <w:r>
+        <w:rPr>
+          <w:highlight w:val="yellow"/>
+        </w:rPr>
+        <w:t xml:space="preserve"> (see date format at top of document) </w:t>
+      </w:r>
+      <w:r>
+        <w:rPr/>
+        <w:t>on which the total rna was prepared and ready for use.</w:t>
+      </w:r>
+    </w:p>
+    <w:p>
+      <w:pPr>
+        <w:pStyle w:val="Normal"/>
+        <w:rPr/>
+      </w:pPr>
+      <w:r>
+        <w:rPr/>
+      </w:r>
+    </w:p>
+    <w:p>
+      <w:pPr>
+        <w:pStyle w:val="Normal"/>
+        <w:rPr/>
+      </w:pPr>
+      <w:r>
+        <w:rPr>
+          <w:b/>
+        </w:rPr>
+        <w:t>rnaPreparer</w:t>
       </w:r>
       <w:r>
         <w:rPr/>
         <w:t xml:space="preserve"> </w:t>
       </w:r>
-      <w:r>
-        <w:rPr>
-          <w:b/>
-        </w:rPr>
-        <w:t>harvester</w:t>
-      </w:r>
-      <w:r>
-        <w:rPr/>
-        <w:t xml:space="preserve">, </w:t>
-      </w:r>
-      <w:r>
-        <w:rPr>
-          <w:b/>
-        </w:rPr>
-        <w:t>bioSampleNumber</w:t>
-      </w:r>
-    </w:p>
-    <w:p>
-      <w:pPr>
-        <w:pStyle w:val="Normal"/>
-        <w:rPr/>
-      </w:pPr>
-      <w:r>
-        <w:rPr>
-          <w:highlight w:val="yellow"/>
-        </w:rPr>
-        <w:t xml:space="preserve">The entries in these three columns should uniquely identify the biosample from which the RNA was prepared. They should exactly match the corresponding entries for </w:t>
-      </w:r>
-      <w:r>
-        <w:rPr>
-          <w:highlight w:val="yellow"/>
-          <w:u w:val="single"/>
-        </w:rPr>
-        <w:t xml:space="preserve">one and only </w:t>
-      </w:r>
-      <w:r>
-        <w:rPr>
-          <w:highlight w:val="yellow"/>
-          <w:u w:val="single"/>
-        </w:rPr>
-        <w:t xml:space="preserve">one </w:t>
-      </w:r>
-      <w:r>
-        <w:rPr>
-          <w:highlight w:val="yellow"/>
-          <w:u w:val="single"/>
-        </w:rPr>
-        <w:t>row of a biosample table</w:t>
-      </w:r>
-      <w:r>
-        <w:rPr>
-          <w:highlight w:val="yellow"/>
-          <w:u w:val="none"/>
-        </w:rPr>
-        <w:t xml:space="preserve">. </w:t>
-      </w:r>
-    </w:p>
-    <w:p>
-      <w:pPr>
-        <w:pStyle w:val="Normal"/>
-        <w:rPr>
-          <w:b/>
-          <w:b/>
-        </w:rPr>
-      </w:pPr>
-      <w:r>
-        <w:rPr>
-          <w:b/>
-        </w:rPr>
-      </w:r>
-    </w:p>
-    <w:p>
-      <w:pPr>
-        <w:pStyle w:val="Normal"/>
-        <w:rPr>
-          <w:b/>
-          <w:b/>
-        </w:rPr>
-      </w:pPr>
-      <w:r>
-        <w:rPr>
-          <w:b/>
-        </w:rPr>
-        <w:t>rnaDate</w:t>
-      </w:r>
-    </w:p>
-    <w:p>
-      <w:pPr>
-        <w:pStyle w:val="Normal"/>
-        <w:rPr/>
-      </w:pPr>
-      <w:r>
-        <w:rPr/>
-        <w:t>The date</w:t>
-      </w:r>
-      <w:r>
-        <w:rPr>
-          <w:highlight w:val="yellow"/>
-        </w:rPr>
-        <w:t xml:space="preserve"> </w:t>
-      </w:r>
-      <w:r>
-        <w:rPr>
-          <w:highlight w:val="yellow"/>
-        </w:rPr>
-        <w:t>(see date format at top of document)</w:t>
-      </w:r>
-      <w:r>
-        <w:rPr>
-          <w:highlight w:val="yellow"/>
-        </w:rPr>
-        <w:t xml:space="preserve"> </w:t>
-      </w:r>
-      <w:r>
-        <w:rPr/>
-        <w:t>on which the total rna was prepared and ready for use.</w:t>
-      </w:r>
-    </w:p>
-    <w:p>
-      <w:pPr>
-        <w:pStyle w:val="Normal"/>
-        <w:rPr/>
-      </w:pPr>
-      <w:r>
-        <w:rPr/>
-      </w:r>
-    </w:p>
-    <w:p>
-      <w:pPr>
-        <w:pStyle w:val="Normal"/>
-        <w:rPr/>
-      </w:pPr>
-      <w:r>
-        <w:rPr>
-          <w:b/>
-        </w:rPr>
-        <w:t>rnaPreparer</w:t>
-      </w:r>
-      <w:r>
-        <w:rPr/>
-        <w:t xml:space="preserve"> </w:t>
-      </w:r>
-    </w:p>
-    <w:p>
-      <w:pPr>
-        <w:pStyle w:val="Normal"/>
-        <w:rPr/>
-      </w:pPr>
-      <w:r>
-        <w:rPr>
-          <w:highlight w:val="yellow"/>
-        </w:rPr>
-        <w:t xml:space="preserve">Name of the person </w:t>
-      </w:r>
-      <w:r>
-        <w:rPr>
-          <w:highlight w:val="yellow"/>
-        </w:rPr>
-        <w:t>(see name format at top of document)</w:t>
+    </w:p>
+    <w:p>
+      <w:pPr>
+        <w:pStyle w:val="Normal"/>
+        <w:rPr/>
+      </w:pPr>
+      <w:r>
+        <w:rPr>
+          <w:highlight w:val="yellow"/>
+        </w:rPr>
+        <w:t>Name of the person (see name format at top of document)</w:t>
       </w:r>
       <w:r>
         <w:rPr/>
@@ -1529,7 +1411,7 @@
         <w:rPr>
           <w:highlight w:val="yellow"/>
         </w:rPr>
-        <w:t>True</w:t>
+        <w:t>TRUE</w:t>
       </w:r>
       <w:r>
         <w:rPr>
@@ -1543,7 +1425,7 @@
       </w:r>
       <w:r>
         <w:rPr/>
-        <w:t>False</w:t>
+        <w:t>FALSE</w:t>
       </w:r>
       <w:r>
         <w:rPr/>
@@ -1591,13 +1473,27 @@
           <w:numId w:val="4"/>
         </w:numPr>
         <w:ind w:left="720" w:hanging="360"/>
-        <w:rPr>
-          <w:u w:val="none"/>
-        </w:rPr>
-      </w:pPr>
-      <w:r>
-        <w:rPr/>
-        <w:t>RIBOSOMAL_BAND (Y or N)</w:t>
+        <w:rPr/>
+      </w:pPr>
+      <w:r>
+        <w:rPr/>
+        <w:t>RIBOSOMAL_BAND (</w:t>
+      </w:r>
+      <w:r>
+        <w:rPr/>
+        <w:t>TRUE</w:t>
+      </w:r>
+      <w:r>
+        <w:rPr/>
+        <w:t xml:space="preserve"> or </w:t>
+      </w:r>
+      <w:r>
+        <w:rPr/>
+        <w:t>FALSE</w:t>
+      </w:r>
+      <w:r>
+        <w:rPr/>
+        <w:t>)</w:t>
       </w:r>
     </w:p>
     <w:p>
@@ -1623,13 +1519,27 @@
           <w:numId w:val="4"/>
         </w:numPr>
         <w:ind w:left="720" w:hanging="360"/>
-        <w:rPr>
-          <w:u w:val="none"/>
-        </w:rPr>
-      </w:pPr>
-      <w:r>
-        <w:rPr/>
-        <w:t>SMALL_RNA_BANDS (Y or N)</w:t>
+        <w:rPr/>
+      </w:pPr>
+      <w:r>
+        <w:rPr/>
+        <w:t>SMALL_RNA_BANDS (</w:t>
+      </w:r>
+      <w:r>
+        <w:rPr/>
+        <w:t>TRUE</w:t>
+      </w:r>
+      <w:r>
+        <w:rPr/>
+        <w:t xml:space="preserve"> or </w:t>
+      </w:r>
+      <w:r>
+        <w:rPr/>
+        <w:t>FALSE</w:t>
+      </w:r>
+      <w:r>
+        <w:rPr/>
+        <w:t>)</w:t>
       </w:r>
     </w:p>
     <w:p>
@@ -1734,19 +1644,7 @@
         <w:rPr>
           <w:highlight w:val="yellow"/>
         </w:rPr>
-        <w:t xml:space="preserve">The entries in these three columns should uniquely identify the RNA sample from which the first strand cDNA was prepared. </w:t>
-      </w:r>
-      <w:r>
-        <w:rPr>
-          <w:highlight w:val="yellow"/>
-        </w:rPr>
-        <w:t xml:space="preserve">The formats of rnaDate and rnaPreparer should be the same as the date and name columns in all other date and name columns (see top of document). The rnaSampleNumber must be a sequential integer. </w:t>
-      </w:r>
-      <w:r>
-        <w:rPr>
-          <w:highlight w:val="yellow"/>
-        </w:rPr>
-        <w:t>They should exactly match the corresponding entries for one and only row of an RNA sample table.</w:t>
+        <w:t>The entries in these three columns should uniquely identify the RNA sample from which the first strand cDNA was prepared. The formats of rnaDate and rnaPreparer should be the same as the date and name columns in all other date and name columns (see top of document). The rnaSampleNumber must be a sequential integer. They should exactly match the corresponding entries for one and only row of an RNA sample table.</w:t>
       </w:r>
     </w:p>
     <w:p>
@@ -1836,11 +1734,7 @@
       </w:r>
       <w:r>
         <w:rPr/>
-        <w:t xml:space="preserve"> </w:t>
-      </w:r>
-      <w:r>
-        <w:rPr/>
-        <w:t xml:space="preserve">who was in charge of the first strand cDNA preparation (try not to split these, or we will have to add more fields!). </w:t>
+        <w:t xml:space="preserve"> who was in charge of the first strand cDNA preparation (try not to split these, or we will have to add more fields!). </w:t>
       </w:r>
       <w:r>
         <w:rPr>
@@ -2068,9 +1962,7 @@
       <w:pPr>
         <w:pStyle w:val="Normal"/>
         <w:ind w:left="0" w:hanging="0"/>
-        <w:rPr>
-          <w:highlight w:val="yellow"/>
-        </w:rPr>
+        <w:rPr/>
       </w:pPr>
       <w:r>
         <w:rPr>
@@ -2082,31 +1974,19 @@
         <w:rPr>
           <w:highlight w:val="yellow"/>
         </w:rPr>
-        <w:t>True</w:t>
-      </w:r>
-      <w:r>
-        <w:rPr>
-          <w:highlight w:val="yellow"/>
-        </w:rPr>
-        <w:t xml:space="preserve">” </w:t>
-      </w:r>
-      <w:r>
-        <w:rPr>
-          <w:highlight w:val="yellow"/>
-        </w:rPr>
-        <w:t xml:space="preserve">(with this capitalization) </w:t>
-      </w:r>
-      <w:r>
-        <w:rPr>
-          <w:highlight w:val="yellow"/>
-        </w:rPr>
-        <w:t>if the robot was used; “</w:t>
-      </w:r>
-      <w:r>
-        <w:rPr>
-          <w:highlight w:val="yellow"/>
-        </w:rPr>
-        <w:t>False</w:t>
+        <w:t>TRUE</w:t>
+      </w:r>
+      <w:r>
+        <w:rPr>
+          <w:highlight w:val="yellow"/>
+        </w:rPr>
+        <w:t>” (with this capitalization) if the robot was used; “</w:t>
+      </w:r>
+      <w:r>
+        <w:rPr>
+          <w:highlight w:val="yellow"/>
+        </w:rPr>
+        <w:t>FALSE</w:t>
       </w:r>
       <w:r>
         <w:rPr>
@@ -2155,156 +2035,138 @@
         <w:rPr>
           <w:highlight w:val="yellow"/>
         </w:rPr>
+        <w:t xml:space="preserve"> (all caps) </w:t>
+      </w:r>
+      <w:r>
+        <w:rPr/>
+        <w:t>of the primer if an indexed primer is being used, or “random” if random primers are used.</w:t>
+      </w:r>
+    </w:p>
+    <w:p>
+      <w:pPr>
+        <w:pStyle w:val="Normal"/>
+        <w:rPr/>
+      </w:pPr>
+      <w:r>
+        <w:rPr/>
+      </w:r>
+    </w:p>
+    <w:p>
+      <w:pPr>
+        <w:pStyle w:val="Normal"/>
+        <w:rPr/>
+      </w:pPr>
+      <w:r>
+        <w:rPr/>
+      </w:r>
+    </w:p>
+    <w:p>
+      <w:pPr>
+        <w:pStyle w:val="Normal"/>
+        <w:jc w:val="center"/>
+        <w:rPr>
+          <w:b/>
+          <w:b/>
+        </w:rPr>
+      </w:pPr>
+      <w:r>
+        <w:rPr>
+          <w:b/>
+        </w:rPr>
+        <w:t>Second Strand cDNA Table</w:t>
+      </w:r>
+    </w:p>
+    <w:p>
+      <w:pPr>
+        <w:pStyle w:val="Normal"/>
+        <w:rPr/>
+      </w:pPr>
+      <w:r>
+        <w:rPr/>
+      </w:r>
+    </w:p>
+    <w:p>
+      <w:pPr>
+        <w:pStyle w:val="Normal"/>
+        <w:rPr>
+          <w:highlight w:val="yellow"/>
+        </w:rPr>
+      </w:pPr>
+      <w:r>
+        <w:rPr>
+          <w:highlight w:val="yellow"/>
+        </w:rPr>
+        <w:t>There should be one entry per tube full of double-stranded DNA. An example file can be found at database-files/s2cDNASample/s2CDNASample_J.PLAGGENBERG_05.30.19.csv.</w:t>
+      </w:r>
+    </w:p>
+    <w:p>
+      <w:pPr>
+        <w:pStyle w:val="Normal"/>
+        <w:rPr/>
+      </w:pPr>
+      <w:r>
+        <w:rPr/>
+      </w:r>
+    </w:p>
+    <w:p>
+      <w:pPr>
+        <w:pStyle w:val="Normal"/>
+        <w:rPr>
+          <w:b/>
+          <w:b/>
+        </w:rPr>
+      </w:pPr>
+      <w:r>
+        <w:rPr>
+          <w:b/>
+        </w:rPr>
+        <w:t>s2cDNADate</w:t>
+      </w:r>
+    </w:p>
+    <w:p>
+      <w:pPr>
+        <w:pStyle w:val="Normal"/>
+        <w:rPr/>
+      </w:pPr>
+      <w:r>
+        <w:rPr/>
+        <w:t xml:space="preserve">The date </w:t>
+      </w:r>
+      <w:r>
+        <w:rPr>
+          <w:highlight w:val="yellow"/>
+        </w:rPr>
+        <w:t xml:space="preserve">(see format at top of page) </w:t>
+      </w:r>
+      <w:r>
+        <w:rPr/>
+        <w:t>on which the second strand cDNA was prepared and ready for use.</w:t>
+      </w:r>
+    </w:p>
+    <w:p>
+      <w:pPr>
+        <w:pStyle w:val="Normal"/>
+        <w:rPr/>
+      </w:pPr>
+      <w:r>
+        <w:rPr/>
+      </w:r>
+    </w:p>
+    <w:p>
+      <w:pPr>
+        <w:pStyle w:val="Normal"/>
+        <w:rPr/>
+      </w:pPr>
+      <w:r>
+        <w:rPr>
+          <w:b/>
+        </w:rPr>
+        <w:t>s2cDNAPreparer</w:t>
+      </w:r>
+      <w:r>
+        <w:rPr/>
         <w:t xml:space="preserve"> </w:t>
       </w:r>
-      <w:r>
-        <w:rPr>
-          <w:highlight w:val="yellow"/>
-        </w:rPr>
-        <w:t xml:space="preserve">(all caps) </w:t>
-      </w:r>
-      <w:r>
-        <w:rPr/>
-        <w:t>of the primer if an indexed primer is being used, or “random” if random primers are used.</w:t>
-      </w:r>
-    </w:p>
-    <w:p>
-      <w:pPr>
-        <w:pStyle w:val="Normal"/>
-        <w:rPr/>
-      </w:pPr>
-      <w:r>
-        <w:rPr/>
-      </w:r>
-    </w:p>
-    <w:p>
-      <w:pPr>
-        <w:pStyle w:val="Normal"/>
-        <w:rPr/>
-      </w:pPr>
-      <w:r>
-        <w:rPr/>
-      </w:r>
-    </w:p>
-    <w:p>
-      <w:pPr>
-        <w:pStyle w:val="Normal"/>
-        <w:jc w:val="center"/>
-        <w:rPr>
-          <w:b/>
-          <w:b/>
-        </w:rPr>
-      </w:pPr>
-      <w:r>
-        <w:rPr>
-          <w:b/>
-        </w:rPr>
-        <w:t>Second Strand cDNA Table</w:t>
-      </w:r>
-    </w:p>
-    <w:p>
-      <w:pPr>
-        <w:pStyle w:val="Normal"/>
-        <w:rPr/>
-      </w:pPr>
-      <w:r>
-        <w:rPr/>
-      </w:r>
-    </w:p>
-    <w:p>
-      <w:pPr>
-        <w:pStyle w:val="Normal"/>
-        <w:rPr>
-          <w:highlight w:val="yellow"/>
-        </w:rPr>
-      </w:pPr>
-      <w:r>
-        <w:rPr>
-          <w:highlight w:val="yellow"/>
-        </w:rPr>
-        <w:t xml:space="preserve">There should be one entry per tube full of double-stranded DNA. An example file can be found at </w:t>
-      </w:r>
-      <w:r>
-        <w:rPr>
-          <w:highlight w:val="yellow"/>
-        </w:rPr>
-        <w:t>database-files</w:t>
-      </w:r>
-      <w:r>
-        <w:rPr>
-          <w:highlight w:val="yellow"/>
-        </w:rPr>
-        <w:t>/s2cDNASample/s2CDNASample_J.PLAGGENBERG_05.30.19.csv.</w:t>
-      </w:r>
-    </w:p>
-    <w:p>
-      <w:pPr>
-        <w:pStyle w:val="Normal"/>
-        <w:rPr/>
-      </w:pPr>
-      <w:r>
-        <w:rPr/>
-      </w:r>
-    </w:p>
-    <w:p>
-      <w:pPr>
-        <w:pStyle w:val="Normal"/>
-        <w:rPr>
-          <w:b/>
-          <w:b/>
-        </w:rPr>
-      </w:pPr>
-      <w:r>
-        <w:rPr>
-          <w:b/>
-        </w:rPr>
-        <w:t>s2cDNADate</w:t>
-      </w:r>
-    </w:p>
-    <w:p>
-      <w:pPr>
-        <w:pStyle w:val="Normal"/>
-        <w:rPr/>
-      </w:pPr>
-      <w:r>
-        <w:rPr/>
-        <w:t xml:space="preserve">The date </w:t>
-      </w:r>
-      <w:r>
-        <w:rPr>
-          <w:highlight w:val="yellow"/>
-        </w:rPr>
-        <w:t xml:space="preserve">(see format at top of page) </w:t>
-      </w:r>
-      <w:r>
-        <w:rPr/>
-        <w:t>on which the second strand cDNA was prepared and ready for use.</w:t>
-      </w:r>
-    </w:p>
-    <w:p>
-      <w:pPr>
-        <w:pStyle w:val="Normal"/>
-        <w:rPr/>
-      </w:pPr>
-      <w:r>
-        <w:rPr/>
-      </w:r>
-    </w:p>
-    <w:p>
-      <w:pPr>
-        <w:pStyle w:val="Normal"/>
-        <w:rPr/>
-      </w:pPr>
-      <w:r>
-        <w:rPr>
-          <w:b/>
-        </w:rPr>
-        <w:t>s2cDNAPreparer</w:t>
-      </w:r>
-      <w:r>
-        <w:rPr/>
-        <w:t xml:space="preserve"> </w:t>
-      </w:r>
     </w:p>
     <w:p>
       <w:pPr>
@@ -2323,11 +2185,7 @@
       </w:r>
       <w:r>
         <w:rPr/>
-        <w:t xml:space="preserve"> </w:t>
-      </w:r>
-      <w:r>
-        <w:rPr/>
-        <w:t>of the person who was in charge of the second strand cDNA preparation (try not to split these, or we will have to add more fields!).</w:t>
+        <w:t xml:space="preserve"> of the person who was in charge of the second strand cDNA preparation (try not to split these, or we will have to add more fields!).</w:t>
       </w:r>
       <w:r>
         <w:rPr>
@@ -2485,9 +2343,7 @@
     <w:p>
       <w:pPr>
         <w:pStyle w:val="Normal"/>
-        <w:rPr>
-          <w:highlight w:val="yellow"/>
-        </w:rPr>
+        <w:rPr/>
       </w:pPr>
       <w:r>
         <w:rPr>
@@ -2499,7 +2355,7 @@
         <w:rPr>
           <w:highlight w:val="yellow"/>
         </w:rPr>
-        <w:t>True</w:t>
+        <w:t>TRUE</w:t>
       </w:r>
       <w:r>
         <w:rPr>
@@ -2511,7 +2367,7 @@
         <w:rPr>
           <w:highlight w:val="yellow"/>
         </w:rPr>
-        <w:t>False</w:t>
+        <w:t>FALSE</w:t>
       </w:r>
       <w:r>
         <w:rPr>
@@ -2544,9 +2400,7 @@
     <w:p>
       <w:pPr>
         <w:pStyle w:val="Normal"/>
-        <w:rPr>
-          <w:highlight w:val="yellow"/>
-        </w:rPr>
+        <w:rPr/>
       </w:pPr>
       <w:r>
         <w:rPr>
@@ -2558,7 +2412,7 @@
         <w:rPr>
           <w:highlight w:val="yellow"/>
         </w:rPr>
-        <w:t>True</w:t>
+        <w:t>TRUE</w:t>
       </w:r>
       <w:r>
         <w:rPr>
@@ -2570,7 +2424,7 @@
         <w:rPr>
           <w:highlight w:val="yellow"/>
         </w:rPr>
-        <w:t>False</w:t>
+        <w:t>FALSE</w:t>
       </w:r>
       <w:r>
         <w:rPr>
@@ -2681,13 +2535,7 @@
         <w:rPr>
           <w:highlight w:val="yellow"/>
         </w:rPr>
-        <w:t xml:space="preserve">The entries in these three columns should exactly match the corresponding entries for one and only row of a first strand cDNA sample table. </w:t>
-      </w:r>
-      <w:r>
-        <w:rPr>
-          <w:highlight w:val="yellow"/>
-        </w:rPr>
-        <w:t>Date and name columns should conform to the formats at the top of the document. Sample number should be a positive integer.</w:t>
+        <w:t>The entries in these three columns should exactly match the corresponding entries for one and only row of a first strand cDNA sample table. Date and name columns should conform to the formats at the top of the document. Sample number should be a positive integer.</w:t>
       </w:r>
       <w:r>
         <w:rPr/>
@@ -2749,228 +2597,204 @@
         <w:rPr>
           <w:highlight w:val="yellow"/>
         </w:rPr>
-        <w:t xml:space="preserve">The entries in these three columns should exactly match the corresponding entries for one and only row of a second strand cDNA sample table. </w:t>
-      </w:r>
-      <w:r>
-        <w:rPr>
-          <w:highlight w:val="yellow"/>
-        </w:rPr>
-        <w:t>Date and name columns should conform to the formats at the top of the document. Sample number should be a positive integer.</w:t>
-      </w:r>
-      <w:r>
-        <w:rPr>
-          <w:highlight w:val="yellow"/>
-        </w:rPr>
+        <w:t xml:space="preserve">The entries in these three columns should exactly match the corresponding entries for one and only row of a second strand cDNA sample table. Date and name columns should conform to the formats at the top of the document. Sample number should be a positive integer. </w:t>
+      </w:r>
+      <w:r>
+        <w:rPr/>
+        <w:t>In the simplest, these columns can be cut and pasted from that table.</w:t>
+      </w:r>
+    </w:p>
+    <w:p>
+      <w:pPr>
+        <w:pStyle w:val="Normal"/>
+        <w:rPr/>
+      </w:pPr>
+      <w:r>
+        <w:rPr/>
+      </w:r>
+    </w:p>
+    <w:p>
+      <w:pPr>
+        <w:pStyle w:val="Normal"/>
+        <w:rPr/>
+      </w:pPr>
+      <w:r>
+        <w:rPr/>
+      </w:r>
+    </w:p>
+    <w:p>
+      <w:pPr>
+        <w:pStyle w:val="Normal"/>
+        <w:jc w:val="center"/>
+        <w:rPr>
+          <w:b/>
+          <w:b/>
+        </w:rPr>
+      </w:pPr>
+      <w:r>
+        <w:rPr>
+          <w:b/>
+        </w:rPr>
+        <w:t>Library Table</w:t>
+      </w:r>
+    </w:p>
+    <w:p>
+      <w:pPr>
+        <w:pStyle w:val="Normal"/>
+        <w:rPr/>
+      </w:pPr>
+      <w:r>
+        <w:rPr/>
+      </w:r>
+    </w:p>
+    <w:p>
+      <w:pPr>
+        <w:pStyle w:val="Normal"/>
+        <w:rPr>
+          <w:highlight w:val="yellow"/>
+        </w:rPr>
+      </w:pPr>
+      <w:r>
+        <w:rPr>
+          <w:highlight w:val="yellow"/>
+        </w:rPr>
+        <w:t>Each entry denotes one library, even if multiple aliquots are made and sequenced at different times. A library means something with Illumina sequencing primers, indices or barcodes as needed, and ready to pool and put into a lane.</w:t>
+      </w:r>
+    </w:p>
+    <w:p>
+      <w:pPr>
+        <w:pStyle w:val="Normal"/>
+        <w:rPr/>
+      </w:pPr>
+      <w:r>
+        <w:rPr/>
+      </w:r>
+    </w:p>
+    <w:p>
+      <w:pPr>
+        <w:pStyle w:val="Normal"/>
+        <w:rPr/>
+      </w:pPr>
+      <w:r>
+        <w:rPr>
+          <w:b/>
+        </w:rPr>
+        <w:t>s2cDNADate</w:t>
+      </w:r>
+      <w:r>
+        <w:rPr/>
+        <w:t xml:space="preserve">, </w:t>
+      </w:r>
+      <w:r>
+        <w:rPr>
+          <w:b/>
+        </w:rPr>
+        <w:t>s2cDNAPreparer</w:t>
+      </w:r>
+      <w:r>
+        <w:rPr/>
+        <w:t xml:space="preserve">, </w:t>
+      </w:r>
+      <w:r>
+        <w:rPr>
+          <w:b/>
+        </w:rPr>
+        <w:t>s2cDNASampleNumber</w:t>
+      </w:r>
+    </w:p>
+    <w:p>
+      <w:pPr>
+        <w:pStyle w:val="Normal"/>
+        <w:rPr/>
+      </w:pPr>
+      <w:r>
+        <w:rPr>
+          <w:highlight w:val="yellow"/>
+        </w:rPr>
+        <w:t xml:space="preserve">The entries in these three columns should exactly match the corresponding entries for one and only row of a second strand cDNA sample table. Date and name columns should conform to the formats at the top of the document. Sample number should be a positive integer. </w:t>
+      </w:r>
+      <w:r>
+        <w:rPr/>
+        <w:t>In the simplest, these columns can be cut and pasted from that table.</w:t>
+      </w:r>
+    </w:p>
+    <w:p>
+      <w:pPr>
+        <w:pStyle w:val="Normal"/>
+        <w:rPr/>
+      </w:pPr>
+      <w:r>
+        <w:rPr/>
+      </w:r>
+    </w:p>
+    <w:p>
+      <w:pPr>
+        <w:pStyle w:val="Normal"/>
+        <w:rPr/>
+      </w:pPr>
+      <w:r>
+        <w:rPr/>
+      </w:r>
+    </w:p>
+    <w:p>
+      <w:pPr>
+        <w:pStyle w:val="Normal"/>
+        <w:rPr>
+          <w:b/>
+          <w:b/>
+        </w:rPr>
+      </w:pPr>
+      <w:r>
+        <w:rPr>
+          <w:b/>
+        </w:rPr>
+        <w:t>libraryDate</w:t>
+      </w:r>
+    </w:p>
+    <w:p>
+      <w:pPr>
+        <w:pStyle w:val="Normal"/>
+        <w:rPr/>
+      </w:pPr>
+      <w:r>
+        <w:rPr/>
+        <w:t xml:space="preserve">The date </w:t>
+      </w:r>
+      <w:r>
+        <w:rPr>
+          <w:highlight w:val="yellow"/>
+        </w:rPr>
+        <w:t>(see format at top of document)</w:t>
+      </w:r>
+      <w:r>
+        <w:rPr/>
+        <w:t xml:space="preserve"> on which the sequencing library was prepared and ready for use. Provide the date when the library was completed. </w:t>
+      </w:r>
+    </w:p>
+    <w:p>
+      <w:pPr>
+        <w:pStyle w:val="Normal"/>
+        <w:rPr/>
+      </w:pPr>
+      <w:r>
+        <w:rPr/>
+      </w:r>
+    </w:p>
+    <w:p>
+      <w:pPr>
+        <w:pStyle w:val="Normal"/>
+        <w:rPr/>
+      </w:pPr>
+      <w:r>
+        <w:rPr>
+          <w:b/>
+        </w:rPr>
+        <w:t>libraryPreparer</w:t>
+      </w:r>
+      <w:r>
+        <w:rPr/>
         <w:t xml:space="preserve"> </w:t>
       </w:r>
-      <w:r>
-        <w:rPr/>
-        <w:t>In the simplest, these columns can be cut and pasted from that table.</w:t>
-      </w:r>
-    </w:p>
-    <w:p>
-      <w:pPr>
-        <w:pStyle w:val="Normal"/>
-        <w:rPr/>
-      </w:pPr>
-      <w:r>
-        <w:rPr/>
-      </w:r>
-    </w:p>
-    <w:p>
-      <w:pPr>
-        <w:pStyle w:val="Normal"/>
-        <w:rPr/>
-      </w:pPr>
-      <w:r>
-        <w:rPr/>
-      </w:r>
-    </w:p>
-    <w:p>
-      <w:pPr>
-        <w:pStyle w:val="Normal"/>
-        <w:jc w:val="center"/>
-        <w:rPr>
-          <w:b/>
-          <w:b/>
-        </w:rPr>
-      </w:pPr>
-      <w:r>
-        <w:rPr>
-          <w:b/>
-        </w:rPr>
-        <w:t>Library Table</w:t>
-      </w:r>
-    </w:p>
-    <w:p>
-      <w:pPr>
-        <w:pStyle w:val="Normal"/>
-        <w:rPr/>
-      </w:pPr>
-      <w:r>
-        <w:rPr/>
-      </w:r>
-    </w:p>
-    <w:p>
-      <w:pPr>
-        <w:pStyle w:val="Normal"/>
-        <w:rPr>
-          <w:highlight w:val="yellow"/>
-        </w:rPr>
-      </w:pPr>
-      <w:r>
-        <w:rPr>
-          <w:highlight w:val="yellow"/>
-        </w:rPr>
-        <w:t>Each entry denotes one library, even if multiple aliquots are made and sequenced at different times. A library means something with Illumina sequencing primers, indices or barcodes as needed, and ready to pool and put into a lane.</w:t>
-      </w:r>
-    </w:p>
-    <w:p>
-      <w:pPr>
-        <w:pStyle w:val="Normal"/>
-        <w:rPr/>
-      </w:pPr>
-      <w:r>
-        <w:rPr/>
-      </w:r>
-    </w:p>
-    <w:p>
-      <w:pPr>
-        <w:pStyle w:val="Normal"/>
-        <w:rPr/>
-      </w:pPr>
-      <w:r>
-        <w:rPr>
-          <w:b/>
-        </w:rPr>
-        <w:t>s2cDNADate</w:t>
-      </w:r>
-      <w:r>
-        <w:rPr/>
-        <w:t xml:space="preserve">, </w:t>
-      </w:r>
-      <w:r>
-        <w:rPr>
-          <w:b/>
-        </w:rPr>
-        <w:t>s2cDNAPreparer</w:t>
-      </w:r>
-      <w:r>
-        <w:rPr/>
-        <w:t xml:space="preserve">, </w:t>
-      </w:r>
-      <w:r>
-        <w:rPr>
-          <w:b/>
-        </w:rPr>
-        <w:t>s2cDNASampleNumber</w:t>
-      </w:r>
-    </w:p>
-    <w:p>
-      <w:pPr>
-        <w:pStyle w:val="Normal"/>
-        <w:rPr/>
-      </w:pPr>
-      <w:r>
-        <w:rPr>
-          <w:highlight w:val="yellow"/>
-        </w:rPr>
-        <w:t xml:space="preserve">The entries in these three columns should exactly match the corresponding entries for one and only row of a second strand cDNA sample table. </w:t>
-      </w:r>
-      <w:r>
-        <w:rPr>
-          <w:highlight w:val="yellow"/>
-        </w:rPr>
-        <w:t>Date and name columns should conform to the formats at the top of the document. Sample number should be a positive integer.</w:t>
-      </w:r>
-      <w:r>
-        <w:rPr>
-          <w:highlight w:val="yellow"/>
-        </w:rPr>
-        <w:t xml:space="preserve"> </w:t>
-      </w:r>
-      <w:r>
-        <w:rPr/>
-        <w:t>In the simplest, these columns can be cut and pasted from that table.</w:t>
-      </w:r>
-    </w:p>
-    <w:p>
-      <w:pPr>
-        <w:pStyle w:val="Normal"/>
-        <w:rPr/>
-      </w:pPr>
-      <w:r>
-        <w:rPr/>
-      </w:r>
-    </w:p>
-    <w:p>
-      <w:pPr>
-        <w:pStyle w:val="Normal"/>
-        <w:rPr/>
-      </w:pPr>
-      <w:r>
-        <w:rPr/>
-      </w:r>
-    </w:p>
-    <w:p>
-      <w:pPr>
-        <w:pStyle w:val="Normal"/>
-        <w:rPr>
-          <w:b/>
-          <w:b/>
-        </w:rPr>
-      </w:pPr>
-      <w:r>
-        <w:rPr>
-          <w:b/>
-        </w:rPr>
-        <w:t>libraryDate</w:t>
-      </w:r>
-    </w:p>
-    <w:p>
-      <w:pPr>
-        <w:pStyle w:val="Normal"/>
-        <w:rPr/>
-      </w:pPr>
-      <w:r>
-        <w:rPr/>
-        <w:t xml:space="preserve">The date </w:t>
-      </w:r>
-      <w:r>
-        <w:rPr>
-          <w:highlight w:val="yellow"/>
-        </w:rPr>
-        <w:t>(see format at top of document)</w:t>
-      </w:r>
-      <w:r>
-        <w:rPr/>
-        <w:t xml:space="preserve"> on which the sequencing library was prepared and ready for use. Provide the date when the library was completed. </w:t>
-      </w:r>
-    </w:p>
-    <w:p>
-      <w:pPr>
-        <w:pStyle w:val="Normal"/>
-        <w:rPr/>
-      </w:pPr>
-      <w:r>
-        <w:rPr/>
-      </w:r>
-    </w:p>
-    <w:p>
-      <w:pPr>
-        <w:pStyle w:val="Normal"/>
-        <w:rPr/>
-      </w:pPr>
-      <w:r>
-        <w:rPr>
-          <w:b/>
-        </w:rPr>
-        <w:t>libraryPreparer</w:t>
-      </w:r>
-      <w:r>
-        <w:rPr/>
-        <w:t xml:space="preserve"> </w:t>
-      </w:r>
     </w:p>
     <w:p>
       <w:pPr>
@@ -2985,13 +2809,7 @@
         <w:rPr>
           <w:highlight w:val="yellow"/>
         </w:rPr>
-        <w:t>(see format at top of document)</w:t>
-      </w:r>
-      <w:r>
-        <w:rPr>
-          <w:highlight w:val="yellow"/>
-        </w:rPr>
-        <w:t xml:space="preserve"> </w:t>
+        <w:t xml:space="preserve">(see format at top of document) </w:t>
       </w:r>
       <w:r>
         <w:rPr/>
@@ -3290,9 +3108,7 @@
     <w:p>
       <w:pPr>
         <w:pStyle w:val="Normal"/>
-        <w:rPr>
-          <w:highlight w:val="yellow"/>
-        </w:rPr>
+        <w:rPr/>
       </w:pPr>
       <w:r>
         <w:rPr>
@@ -3304,7 +3120,7 @@
         <w:rPr>
           <w:highlight w:val="yellow"/>
         </w:rPr>
-        <w:t>True</w:t>
+        <w:t>TRUE</w:t>
       </w:r>
       <w:r>
         <w:rPr>
@@ -3316,7 +3132,7 @@
         <w:rPr>
           <w:highlight w:val="yellow"/>
         </w:rPr>
-        <w:t>False</w:t>
+        <w:t>FALSE</w:t>
       </w:r>
       <w:r>
         <w:rPr>
@@ -3423,13 +3239,7 @@
         <w:rPr>
           <w:highlight w:val="yellow"/>
         </w:rPr>
-        <w:t xml:space="preserve">The entries in these three columns should exactly match the corresponding entries for one and only row of a library table. </w:t>
-      </w:r>
-      <w:r>
-        <w:rPr>
-          <w:highlight w:val="yellow"/>
-        </w:rPr>
-        <w:t>Date and name columns should conform to the formats at the top of the document. Sample number should be a positive integer.</w:t>
+        <w:t>The entries in these three columns should exactly match the corresponding entries for one and only row of a library table. Date and name columns should conform to the formats at the top of the document. Sample number should be a positive integer.</w:t>
       </w:r>
       <w:r>
         <w:rPr/>
@@ -3468,13 +3278,7 @@
         <w:rPr>
           <w:highlight w:val="yellow"/>
         </w:rPr>
-        <w:t xml:space="preserve">The run number assigned by the sequencing core for the sequence run (not the spike-in run). </w:t>
-      </w:r>
-      <w:r>
-        <w:rPr>
-          <w:highlight w:val="yellow"/>
-        </w:rPr>
-        <w:t>This should be a positive integer</w:t>
+        <w:t>The run number assigned by the sequencing core for the sequence run (not the spike-in run). This should be a positive integer</w:t>
       </w:r>
     </w:p>
     <w:p>
@@ -3509,13 +3313,7 @@
         <w:rPr>
           <w:highlight w:val="yellow"/>
         </w:rPr>
-        <w:t xml:space="preserve">The lane within the run. If run only contains one separate sample, enter 1. </w:t>
-      </w:r>
-      <w:r>
-        <w:rPr>
-          <w:highlight w:val="yellow"/>
-        </w:rPr>
-        <w:t>This should be a positive integer.</w:t>
+        <w:t>The lane within the run. If run only contains one separate sample, enter 1. This should be a positive integer.</w:t>
       </w:r>
     </w:p>
     <w:p>
@@ -3966,13 +3764,7 @@
         <w:rPr>
           <w:highlight w:val="yellow"/>
         </w:rPr>
-        <w:t xml:space="preserve">The volume that was put into the pool that became the lane. </w:t>
-      </w:r>
-      <w:r>
-        <w:rPr>
-          <w:highlight w:val="yellow"/>
-        </w:rPr>
-        <w:t>A decimal number.</w:t>
+        <w:t>The volume that was put into the pool that became the lane. A decimal number.</w:t>
       </w:r>
     </w:p>
     <w:p>
@@ -4010,13 +3802,7 @@
         <w:rPr>
           <w:highlight w:val="yellow"/>
         </w:rPr>
-        <w:t xml:space="preserve">The number of reads obtained. </w:t>
-      </w:r>
-      <w:r>
-        <w:rPr>
-          <w:highlight w:val="yellow"/>
-        </w:rPr>
-        <w:t>A decimal number.</w:t>
+        <w:t>The number of reads obtained. A decimal number.</w:t>
       </w:r>
     </w:p>
     <w:p>
@@ -4054,19 +3840,7 @@
         <w:rPr>
           <w:highlight w:val="yellow"/>
         </w:rPr>
-        <w:t xml:space="preserve">The name </w:t>
-      </w:r>
-      <w:r>
-        <w:rPr>
-          <w:highlight w:val="yellow"/>
-        </w:rPr>
-        <w:t xml:space="preserve">(a string, no whitespace) </w:t>
-      </w:r>
-      <w:r>
-        <w:rPr>
-          <w:highlight w:val="yellow"/>
-        </w:rPr>
-        <w:t>of the fastqc file containing the reads. Do not include the full path, only the filename with extension.</w:t>
+        <w:t>The name (a string, no whitespace) of the fastqc file containing the reads. Do not include the full path, only the filename with extension.</w:t>
       </w:r>
     </w:p>
     <w:sectPr>
@@ -4096,6 +3870,7 @@
       <w:rPr>
         <w:rFonts w:ascii="Wingdings" w:hAnsi="Wingdings" w:cs="Wingdings" w:hint="default"/>
         <w:u w:val="none"/>
+        <w:rFonts w:cs="Wingdings"/>
       </w:rPr>
     </w:lvl>
     <w:lvl w:ilvl="1">
@@ -4109,6 +3884,7 @@
       <w:rPr>
         <w:rFonts w:ascii="Wingdings 2" w:hAnsi="Wingdings 2" w:cs="Wingdings 2" w:hint="default"/>
         <w:u w:val="none"/>
+        <w:rFonts w:cs="Wingdings 2"/>
       </w:rPr>
     </w:lvl>
     <w:lvl w:ilvl="2">
@@ -4122,6 +3898,7 @@
       <w:rPr>
         <w:rFonts w:ascii="OpenSymbol" w:hAnsi="OpenSymbol" w:cs="OpenSymbol" w:hint="default"/>
         <w:u w:val="none"/>
+        <w:rFonts w:cs="OpenSymbol"/>
       </w:rPr>
     </w:lvl>
     <w:lvl w:ilvl="3">
@@ -4135,6 +3912,7 @@
       <w:rPr>
         <w:rFonts w:ascii="Wingdings" w:hAnsi="Wingdings" w:cs="Wingdings" w:hint="default"/>
         <w:u w:val="none"/>
+        <w:rFonts w:cs="Wingdings"/>
       </w:rPr>
     </w:lvl>
     <w:lvl w:ilvl="4">
@@ -4148,6 +3926,7 @@
       <w:rPr>
         <w:rFonts w:ascii="Wingdings 2" w:hAnsi="Wingdings 2" w:cs="Wingdings 2" w:hint="default"/>
         <w:u w:val="none"/>
+        <w:rFonts w:cs="Wingdings 2"/>
       </w:rPr>
     </w:lvl>
     <w:lvl w:ilvl="5">
@@ -4161,6 +3940,7 @@
       <w:rPr>
         <w:rFonts w:ascii="OpenSymbol" w:hAnsi="OpenSymbol" w:cs="OpenSymbol" w:hint="default"/>
         <w:u w:val="none"/>
+        <w:rFonts w:cs="OpenSymbol"/>
       </w:rPr>
     </w:lvl>
     <w:lvl w:ilvl="6">
@@ -4174,6 +3954,7 @@
       <w:rPr>
         <w:rFonts w:ascii="Wingdings" w:hAnsi="Wingdings" w:cs="Wingdings" w:hint="default"/>
         <w:u w:val="none"/>
+        <w:rFonts w:cs="Wingdings"/>
       </w:rPr>
     </w:lvl>
     <w:lvl w:ilvl="7">
@@ -4187,6 +3968,7 @@
       <w:rPr>
         <w:rFonts w:ascii="Wingdings 2" w:hAnsi="Wingdings 2" w:cs="Wingdings 2" w:hint="default"/>
         <w:u w:val="none"/>
+        <w:rFonts w:cs="Wingdings 2"/>
       </w:rPr>
     </w:lvl>
     <w:lvl w:ilvl="8">
@@ -4200,6 +3982,7 @@
       <w:rPr>
         <w:rFonts w:ascii="OpenSymbol" w:hAnsi="OpenSymbol" w:cs="OpenSymbol" w:hint="default"/>
         <w:u w:val="none"/>
+        <w:rFonts w:cs="OpenSymbol"/>
       </w:rPr>
     </w:lvl>
   </w:abstractNum>
@@ -4215,6 +3998,7 @@
       <w:rPr>
         <w:rFonts w:ascii="Wingdings" w:hAnsi="Wingdings" w:cs="Wingdings" w:hint="default"/>
         <w:u w:val="none"/>
+        <w:rFonts w:cs="Wingdings"/>
       </w:rPr>
     </w:lvl>
     <w:lvl w:ilvl="1">
@@ -4228,6 +4012,7 @@
       <w:rPr>
         <w:rFonts w:ascii="Wingdings 2" w:hAnsi="Wingdings 2" w:cs="Wingdings 2" w:hint="default"/>
         <w:u w:val="none"/>
+        <w:rFonts w:cs="Wingdings 2"/>
       </w:rPr>
     </w:lvl>
     <w:lvl w:ilvl="2">
@@ -4241,6 +4026,7 @@
       <w:rPr>
         <w:rFonts w:ascii="OpenSymbol" w:hAnsi="OpenSymbol" w:cs="OpenSymbol" w:hint="default"/>
         <w:u w:val="none"/>
+        <w:rFonts w:cs="OpenSymbol"/>
       </w:rPr>
     </w:lvl>
     <w:lvl w:ilvl="3">
@@ -4254,6 +4040,7 @@
       <w:rPr>
         <w:rFonts w:ascii="Wingdings" w:hAnsi="Wingdings" w:cs="Wingdings" w:hint="default"/>
         <w:u w:val="none"/>
+        <w:rFonts w:cs="Wingdings"/>
       </w:rPr>
     </w:lvl>
     <w:lvl w:ilvl="4">
@@ -4267,6 +4054,7 @@
       <w:rPr>
         <w:rFonts w:ascii="Wingdings 2" w:hAnsi="Wingdings 2" w:cs="Wingdings 2" w:hint="default"/>
         <w:u w:val="none"/>
+        <w:rFonts w:cs="Wingdings 2"/>
       </w:rPr>
     </w:lvl>
     <w:lvl w:ilvl="5">
@@ -4280,6 +4068,7 @@
       <w:rPr>
         <w:rFonts w:ascii="OpenSymbol" w:hAnsi="OpenSymbol" w:cs="OpenSymbol" w:hint="default"/>
         <w:u w:val="none"/>
+        <w:rFonts w:cs="OpenSymbol"/>
       </w:rPr>
     </w:lvl>
     <w:lvl w:ilvl="6">
@@ -4293,6 +4082,7 @@
       <w:rPr>
         <w:rFonts w:ascii="Wingdings" w:hAnsi="Wingdings" w:cs="Wingdings" w:hint="default"/>
         <w:u w:val="none"/>
+        <w:rFonts w:cs="Wingdings"/>
       </w:rPr>
     </w:lvl>
     <w:lvl w:ilvl="7">
@@ -4306,6 +4096,7 @@
       <w:rPr>
         <w:rFonts w:ascii="Wingdings 2" w:hAnsi="Wingdings 2" w:cs="Wingdings 2" w:hint="default"/>
         <w:u w:val="none"/>
+        <w:rFonts w:cs="Wingdings 2"/>
       </w:rPr>
     </w:lvl>
     <w:lvl w:ilvl="8">
@@ -4319,6 +4110,7 @@
       <w:rPr>
         <w:rFonts w:ascii="OpenSymbol" w:hAnsi="OpenSymbol" w:cs="OpenSymbol" w:hint="default"/>
         <w:u w:val="none"/>
+        <w:rFonts w:cs="OpenSymbol"/>
       </w:rPr>
     </w:lvl>
   </w:abstractNum>
@@ -4334,6 +4126,7 @@
       <w:rPr>
         <w:rFonts w:ascii="Wingdings" w:hAnsi="Wingdings" w:cs="Wingdings" w:hint="default"/>
         <w:u w:val="none"/>
+        <w:rFonts w:cs="Wingdings"/>
       </w:rPr>
     </w:lvl>
     <w:lvl w:ilvl="1">
@@ -4347,6 +4140,7 @@
       <w:rPr>
         <w:rFonts w:ascii="Wingdings 2" w:hAnsi="Wingdings 2" w:cs="Wingdings 2" w:hint="default"/>
         <w:u w:val="none"/>
+        <w:rFonts w:cs="Wingdings 2"/>
       </w:rPr>
     </w:lvl>
     <w:lvl w:ilvl="2">
@@ -4360,6 +4154,7 @@
       <w:rPr>
         <w:rFonts w:ascii="OpenSymbol" w:hAnsi="OpenSymbol" w:cs="OpenSymbol" w:hint="default"/>
         <w:u w:val="none"/>
+        <w:rFonts w:cs="OpenSymbol"/>
       </w:rPr>
     </w:lvl>
     <w:lvl w:ilvl="3">
@@ -4373,6 +4168,7 @@
       <w:rPr>
         <w:rFonts w:ascii="Wingdings" w:hAnsi="Wingdings" w:cs="Wingdings" w:hint="default"/>
         <w:u w:val="none"/>
+        <w:rFonts w:cs="Wingdings"/>
       </w:rPr>
     </w:lvl>
     <w:lvl w:ilvl="4">
@@ -4386,6 +4182,7 @@
       <w:rPr>
         <w:rFonts w:ascii="Wingdings 2" w:hAnsi="Wingdings 2" w:cs="Wingdings 2" w:hint="default"/>
         <w:u w:val="none"/>
+        <w:rFonts w:cs="Wingdings 2"/>
       </w:rPr>
     </w:lvl>
     <w:lvl w:ilvl="5">
@@ -4399,6 +4196,7 @@
       <w:rPr>
         <w:rFonts w:ascii="OpenSymbol" w:hAnsi="OpenSymbol" w:cs="OpenSymbol" w:hint="default"/>
         <w:u w:val="none"/>
+        <w:rFonts w:cs="OpenSymbol"/>
       </w:rPr>
     </w:lvl>
     <w:lvl w:ilvl="6">
@@ -4412,6 +4210,7 @@
       <w:rPr>
         <w:rFonts w:ascii="Wingdings" w:hAnsi="Wingdings" w:cs="Wingdings" w:hint="default"/>
         <w:u w:val="none"/>
+        <w:rFonts w:cs="Wingdings"/>
       </w:rPr>
     </w:lvl>
     <w:lvl w:ilvl="7">
@@ -4425,6 +4224,7 @@
       <w:rPr>
         <w:rFonts w:ascii="Wingdings 2" w:hAnsi="Wingdings 2" w:cs="Wingdings 2" w:hint="default"/>
         <w:u w:val="none"/>
+        <w:rFonts w:cs="Wingdings 2"/>
       </w:rPr>
     </w:lvl>
     <w:lvl w:ilvl="8">
@@ -4438,6 +4238,7 @@
       <w:rPr>
         <w:rFonts w:ascii="OpenSymbol" w:hAnsi="OpenSymbol" w:cs="OpenSymbol" w:hint="default"/>
         <w:u w:val="none"/>
+        <w:rFonts w:cs="OpenSymbol"/>
       </w:rPr>
     </w:lvl>
   </w:abstractNum>
@@ -4453,6 +4254,7 @@
       <w:rPr>
         <w:rFonts w:ascii="Wingdings" w:hAnsi="Wingdings" w:cs="Wingdings" w:hint="default"/>
         <w:u w:val="none"/>
+        <w:rFonts w:cs="Wingdings"/>
       </w:rPr>
     </w:lvl>
     <w:lvl w:ilvl="1">
@@ -4466,6 +4268,7 @@
       <w:rPr>
         <w:rFonts w:ascii="Wingdings 2" w:hAnsi="Wingdings 2" w:cs="Wingdings 2" w:hint="default"/>
         <w:u w:val="none"/>
+        <w:rFonts w:cs="Wingdings 2"/>
       </w:rPr>
     </w:lvl>
     <w:lvl w:ilvl="2">
@@ -4479,6 +4282,7 @@
       <w:rPr>
         <w:rFonts w:ascii="OpenSymbol" w:hAnsi="OpenSymbol" w:cs="OpenSymbol" w:hint="default"/>
         <w:u w:val="none"/>
+        <w:rFonts w:cs="OpenSymbol"/>
       </w:rPr>
     </w:lvl>
     <w:lvl w:ilvl="3">
@@ -4492,6 +4296,7 @@
       <w:rPr>
         <w:rFonts w:ascii="Wingdings" w:hAnsi="Wingdings" w:cs="Wingdings" w:hint="default"/>
         <w:u w:val="none"/>
+        <w:rFonts w:cs="Wingdings"/>
       </w:rPr>
     </w:lvl>
     <w:lvl w:ilvl="4">
@@ -4505,6 +4310,7 @@
       <w:rPr>
         <w:rFonts w:ascii="Wingdings 2" w:hAnsi="Wingdings 2" w:cs="Wingdings 2" w:hint="default"/>
         <w:u w:val="none"/>
+        <w:rFonts w:cs="Wingdings 2"/>
       </w:rPr>
     </w:lvl>
     <w:lvl w:ilvl="5">
@@ -4518,6 +4324,7 @@
       <w:rPr>
         <w:rFonts w:ascii="OpenSymbol" w:hAnsi="OpenSymbol" w:cs="OpenSymbol" w:hint="default"/>
         <w:u w:val="none"/>
+        <w:rFonts w:cs="OpenSymbol"/>
       </w:rPr>
     </w:lvl>
     <w:lvl w:ilvl="6">
@@ -4531,6 +4338,7 @@
       <w:rPr>
         <w:rFonts w:ascii="Wingdings" w:hAnsi="Wingdings" w:cs="Wingdings" w:hint="default"/>
         <w:u w:val="none"/>
+        <w:rFonts w:cs="Wingdings"/>
       </w:rPr>
     </w:lvl>
     <w:lvl w:ilvl="7">
@@ -4544,6 +4352,7 @@
       <w:rPr>
         <w:rFonts w:ascii="Wingdings 2" w:hAnsi="Wingdings 2" w:cs="Wingdings 2" w:hint="default"/>
         <w:u w:val="none"/>
+        <w:rFonts w:cs="Wingdings 2"/>
       </w:rPr>
     </w:lvl>
     <w:lvl w:ilvl="8">
@@ -4557,6 +4366,7 @@
       <w:rPr>
         <w:rFonts w:ascii="OpenSymbol" w:hAnsi="OpenSymbol" w:cs="OpenSymbol" w:hint="default"/>
         <w:u w:val="none"/>
+        <w:rFonts w:cs="OpenSymbol"/>
       </w:rPr>
     </w:lvl>
   </w:abstractNum>
@@ -4572,6 +4382,7 @@
       <w:rPr>
         <w:rFonts w:ascii="Wingdings" w:hAnsi="Wingdings" w:cs="Wingdings" w:hint="default"/>
         <w:u w:val="none"/>
+        <w:rFonts w:cs="Wingdings"/>
       </w:rPr>
     </w:lvl>
     <w:lvl w:ilvl="1">
@@ -4585,6 +4396,7 @@
       <w:rPr>
         <w:rFonts w:ascii="Wingdings 2" w:hAnsi="Wingdings 2" w:cs="Wingdings 2" w:hint="default"/>
         <w:u w:val="none"/>
+        <w:rFonts w:cs="Wingdings 2"/>
       </w:rPr>
     </w:lvl>
     <w:lvl w:ilvl="2">
@@ -4598,6 +4410,7 @@
       <w:rPr>
         <w:rFonts w:ascii="OpenSymbol" w:hAnsi="OpenSymbol" w:cs="OpenSymbol" w:hint="default"/>
         <w:u w:val="none"/>
+        <w:rFonts w:cs="OpenSymbol"/>
       </w:rPr>
     </w:lvl>
     <w:lvl w:ilvl="3">
@@ -4611,6 +4424,7 @@
       <w:rPr>
         <w:rFonts w:ascii="Wingdings" w:hAnsi="Wingdings" w:cs="Wingdings" w:hint="default"/>
         <w:u w:val="none"/>
+        <w:rFonts w:cs="Wingdings"/>
       </w:rPr>
     </w:lvl>
     <w:lvl w:ilvl="4">
@@ -4624,6 +4438,7 @@
       <w:rPr>
         <w:rFonts w:ascii="Wingdings 2" w:hAnsi="Wingdings 2" w:cs="Wingdings 2" w:hint="default"/>
         <w:u w:val="none"/>
+        <w:rFonts w:cs="Wingdings 2"/>
       </w:rPr>
     </w:lvl>
     <w:lvl w:ilvl="5">
@@ -4637,6 +4452,7 @@
       <w:rPr>
         <w:rFonts w:ascii="OpenSymbol" w:hAnsi="OpenSymbol" w:cs="OpenSymbol" w:hint="default"/>
         <w:u w:val="none"/>
+        <w:rFonts w:cs="OpenSymbol"/>
       </w:rPr>
     </w:lvl>
     <w:lvl w:ilvl="6">
@@ -4650,6 +4466,7 @@
       <w:rPr>
         <w:rFonts w:ascii="Wingdings" w:hAnsi="Wingdings" w:cs="Wingdings" w:hint="default"/>
         <w:u w:val="none"/>
+        <w:rFonts w:cs="Wingdings"/>
       </w:rPr>
     </w:lvl>
     <w:lvl w:ilvl="7">
@@ -4663,6 +4480,7 @@
       <w:rPr>
         <w:rFonts w:ascii="Wingdings 2" w:hAnsi="Wingdings 2" w:cs="Wingdings 2" w:hint="default"/>
         <w:u w:val="none"/>
+        <w:rFonts w:cs="Wingdings 2"/>
       </w:rPr>
     </w:lvl>
     <w:lvl w:ilvl="8">
@@ -4676,6 +4494,7 @@
       <w:rPr>
         <w:rFonts w:ascii="OpenSymbol" w:hAnsi="OpenSymbol" w:cs="OpenSymbol" w:hint="default"/>
         <w:u w:val="none"/>
+        <w:rFonts w:cs="OpenSymbol"/>
       </w:rPr>
     </w:lvl>
   </w:abstractNum>
@@ -4691,6 +4510,7 @@
       <w:rPr>
         <w:rFonts w:ascii="Wingdings" w:hAnsi="Wingdings" w:cs="Wingdings" w:hint="default"/>
         <w:u w:val="none"/>
+        <w:rFonts w:cs="Wingdings"/>
       </w:rPr>
     </w:lvl>
     <w:lvl w:ilvl="1">
@@ -4704,6 +4524,7 @@
       <w:rPr>
         <w:rFonts w:ascii="Wingdings 2" w:hAnsi="Wingdings 2" w:cs="Wingdings 2" w:hint="default"/>
         <w:u w:val="none"/>
+        <w:rFonts w:cs="Wingdings 2"/>
       </w:rPr>
     </w:lvl>
     <w:lvl w:ilvl="2">
@@ -4717,6 +4538,7 @@
       <w:rPr>
         <w:rFonts w:ascii="OpenSymbol" w:hAnsi="OpenSymbol" w:cs="OpenSymbol" w:hint="default"/>
         <w:u w:val="none"/>
+        <w:rFonts w:cs="OpenSymbol"/>
       </w:rPr>
     </w:lvl>
     <w:lvl w:ilvl="3">
@@ -4730,6 +4552,7 @@
       <w:rPr>
         <w:rFonts w:ascii="Wingdings" w:hAnsi="Wingdings" w:cs="Wingdings" w:hint="default"/>
         <w:u w:val="none"/>
+        <w:rFonts w:cs="Wingdings"/>
       </w:rPr>
     </w:lvl>
     <w:lvl w:ilvl="4">
@@ -4743,6 +4566,7 @@
       <w:rPr>
         <w:rFonts w:ascii="Wingdings 2" w:hAnsi="Wingdings 2" w:cs="Wingdings 2" w:hint="default"/>
         <w:u w:val="none"/>
+        <w:rFonts w:cs="Wingdings 2"/>
       </w:rPr>
     </w:lvl>
     <w:lvl w:ilvl="5">
@@ -4756,6 +4580,7 @@
       <w:rPr>
         <w:rFonts w:ascii="OpenSymbol" w:hAnsi="OpenSymbol" w:cs="OpenSymbol" w:hint="default"/>
         <w:u w:val="none"/>
+        <w:rFonts w:cs="OpenSymbol"/>
       </w:rPr>
     </w:lvl>
     <w:lvl w:ilvl="6">
@@ -4769,6 +4594,7 @@
       <w:rPr>
         <w:rFonts w:ascii="Wingdings" w:hAnsi="Wingdings" w:cs="Wingdings" w:hint="default"/>
         <w:u w:val="none"/>
+        <w:rFonts w:cs="Wingdings"/>
       </w:rPr>
     </w:lvl>
     <w:lvl w:ilvl="7">
@@ -4782,6 +4608,7 @@
       <w:rPr>
         <w:rFonts w:ascii="Wingdings 2" w:hAnsi="Wingdings 2" w:cs="Wingdings 2" w:hint="default"/>
         <w:u w:val="none"/>
+        <w:rFonts w:cs="Wingdings 2"/>
       </w:rPr>
     </w:lvl>
     <w:lvl w:ilvl="8">
@@ -4795,6 +4622,7 @@
       <w:rPr>
         <w:rFonts w:ascii="OpenSymbol" w:hAnsi="OpenSymbol" w:cs="OpenSymbol" w:hint="default"/>
         <w:u w:val="none"/>
+        <w:rFonts w:cs="OpenSymbol"/>
       </w:rPr>
     </w:lvl>
   </w:abstractNum>
@@ -4810,6 +4638,7 @@
       <w:rPr>
         <w:rFonts w:ascii="Wingdings" w:hAnsi="Wingdings" w:cs="Wingdings" w:hint="default"/>
         <w:u w:val="none"/>
+        <w:rFonts w:cs="Wingdings"/>
       </w:rPr>
     </w:lvl>
     <w:lvl w:ilvl="1">
@@ -4823,6 +4652,7 @@
       <w:rPr>
         <w:rFonts w:ascii="Wingdings 2" w:hAnsi="Wingdings 2" w:cs="Wingdings 2" w:hint="default"/>
         <w:u w:val="none"/>
+        <w:rFonts w:cs="Wingdings 2"/>
       </w:rPr>
     </w:lvl>
     <w:lvl w:ilvl="2">
@@ -4836,6 +4666,7 @@
       <w:rPr>
         <w:rFonts w:ascii="OpenSymbol" w:hAnsi="OpenSymbol" w:cs="OpenSymbol" w:hint="default"/>
         <w:u w:val="none"/>
+        <w:rFonts w:cs="OpenSymbol"/>
       </w:rPr>
     </w:lvl>
     <w:lvl w:ilvl="3">
@@ -4849,6 +4680,7 @@
       <w:rPr>
         <w:rFonts w:ascii="Wingdings" w:hAnsi="Wingdings" w:cs="Wingdings" w:hint="default"/>
         <w:u w:val="none"/>
+        <w:rFonts w:cs="Wingdings"/>
       </w:rPr>
     </w:lvl>
     <w:lvl w:ilvl="4">
@@ -4862,6 +4694,7 @@
       <w:rPr>
         <w:rFonts w:ascii="Wingdings 2" w:hAnsi="Wingdings 2" w:cs="Wingdings 2" w:hint="default"/>
         <w:u w:val="none"/>
+        <w:rFonts w:cs="Wingdings 2"/>
       </w:rPr>
     </w:lvl>
     <w:lvl w:ilvl="5">
@@ -4875,6 +4708,7 @@
       <w:rPr>
         <w:rFonts w:ascii="OpenSymbol" w:hAnsi="OpenSymbol" w:cs="OpenSymbol" w:hint="default"/>
         <w:u w:val="none"/>
+        <w:rFonts w:cs="OpenSymbol"/>
       </w:rPr>
     </w:lvl>
     <w:lvl w:ilvl="6">
@@ -4888,6 +4722,7 @@
       <w:rPr>
         <w:rFonts w:ascii="Wingdings" w:hAnsi="Wingdings" w:cs="Wingdings" w:hint="default"/>
         <w:u w:val="none"/>
+        <w:rFonts w:cs="Wingdings"/>
       </w:rPr>
     </w:lvl>
     <w:lvl w:ilvl="7">
@@ -4901,6 +4736,7 @@
       <w:rPr>
         <w:rFonts w:ascii="Wingdings 2" w:hAnsi="Wingdings 2" w:cs="Wingdings 2" w:hint="default"/>
         <w:u w:val="none"/>
+        <w:rFonts w:cs="Wingdings 2"/>
       </w:rPr>
     </w:lvl>
     <w:lvl w:ilvl="8">
@@ -4914,6 +4750,7 @@
       <w:rPr>
         <w:rFonts w:ascii="OpenSymbol" w:hAnsi="OpenSymbol" w:cs="OpenSymbol" w:hint="default"/>
         <w:u w:val="none"/>
+        <w:rFonts w:cs="OpenSymbol"/>
       </w:rPr>
     </w:lvl>
   </w:abstractNum>
@@ -4929,6 +4766,7 @@
       <w:rPr>
         <w:rFonts w:ascii="Wingdings" w:hAnsi="Wingdings" w:cs="Wingdings" w:hint="default"/>
         <w:u w:val="none"/>
+        <w:rFonts w:cs="Wingdings"/>
       </w:rPr>
     </w:lvl>
     <w:lvl w:ilvl="1">
@@ -4942,6 +4780,7 @@
       <w:rPr>
         <w:rFonts w:ascii="Wingdings 2" w:hAnsi="Wingdings 2" w:cs="Wingdings 2" w:hint="default"/>
         <w:u w:val="none"/>
+        <w:rFonts w:cs="Wingdings 2"/>
       </w:rPr>
     </w:lvl>
     <w:lvl w:ilvl="2">
@@ -4955,6 +4794,7 @@
       <w:rPr>
         <w:rFonts w:ascii="OpenSymbol" w:hAnsi="OpenSymbol" w:cs="OpenSymbol" w:hint="default"/>
         <w:u w:val="none"/>
+        <w:rFonts w:cs="OpenSymbol"/>
       </w:rPr>
     </w:lvl>
     <w:lvl w:ilvl="3">
@@ -4968,6 +4808,7 @@
       <w:rPr>
         <w:rFonts w:ascii="Wingdings" w:hAnsi="Wingdings" w:cs="Wingdings" w:hint="default"/>
         <w:u w:val="none"/>
+        <w:rFonts w:cs="Wingdings"/>
       </w:rPr>
     </w:lvl>
     <w:lvl w:ilvl="4">
@@ -4981,6 +4822,7 @@
       <w:rPr>
         <w:rFonts w:ascii="Wingdings 2" w:hAnsi="Wingdings 2" w:cs="Wingdings 2" w:hint="default"/>
         <w:u w:val="none"/>
+        <w:rFonts w:cs="Wingdings 2"/>
       </w:rPr>
     </w:lvl>
     <w:lvl w:ilvl="5">
@@ -4994,6 +4836,7 @@
       <w:rPr>
         <w:rFonts w:ascii="OpenSymbol" w:hAnsi="OpenSymbol" w:cs="OpenSymbol" w:hint="default"/>
         <w:u w:val="none"/>
+        <w:rFonts w:cs="OpenSymbol"/>
       </w:rPr>
     </w:lvl>
     <w:lvl w:ilvl="6">
@@ -5007,6 +4850,7 @@
       <w:rPr>
         <w:rFonts w:ascii="Wingdings" w:hAnsi="Wingdings" w:cs="Wingdings" w:hint="default"/>
         <w:u w:val="none"/>
+        <w:rFonts w:cs="Wingdings"/>
       </w:rPr>
     </w:lvl>
     <w:lvl w:ilvl="7">
@@ -5020,6 +4864,7 @@
       <w:rPr>
         <w:rFonts w:ascii="Wingdings 2" w:hAnsi="Wingdings 2" w:cs="Wingdings 2" w:hint="default"/>
         <w:u w:val="none"/>
+        <w:rFonts w:cs="Wingdings 2"/>
       </w:rPr>
     </w:lvl>
     <w:lvl w:ilvl="8">
@@ -5033,6 +4878,7 @@
       <w:rPr>
         <w:rFonts w:ascii="OpenSymbol" w:hAnsi="OpenSymbol" w:cs="OpenSymbol" w:hint="default"/>
         <w:u w:val="none"/>
+        <w:rFonts w:cs="OpenSymbol"/>
       </w:rPr>
     </w:lvl>
   </w:abstractNum>
@@ -5048,6 +4894,7 @@
       <w:rPr>
         <w:rFonts w:ascii="Wingdings" w:hAnsi="Wingdings" w:cs="Wingdings" w:hint="default"/>
         <w:u w:val="none"/>
+        <w:rFonts w:cs="Wingdings"/>
       </w:rPr>
     </w:lvl>
     <w:lvl w:ilvl="1">
@@ -5061,6 +4908,7 @@
       <w:rPr>
         <w:rFonts w:ascii="Wingdings 2" w:hAnsi="Wingdings 2" w:cs="Wingdings 2" w:hint="default"/>
         <w:u w:val="none"/>
+        <w:rFonts w:cs="Wingdings 2"/>
       </w:rPr>
     </w:lvl>
     <w:lvl w:ilvl="2">
@@ -5074,6 +4922,7 @@
       <w:rPr>
         <w:rFonts w:ascii="OpenSymbol" w:hAnsi="OpenSymbol" w:cs="OpenSymbol" w:hint="default"/>
         <w:u w:val="none"/>
+        <w:rFonts w:cs="OpenSymbol"/>
       </w:rPr>
     </w:lvl>
     <w:lvl w:ilvl="3">
@@ -5087,6 +4936,7 @@
       <w:rPr>
         <w:rFonts w:ascii="Wingdings" w:hAnsi="Wingdings" w:cs="Wingdings" w:hint="default"/>
         <w:u w:val="none"/>
+        <w:rFonts w:cs="Wingdings"/>
       </w:rPr>
     </w:lvl>
     <w:lvl w:ilvl="4">
@@ -5100,6 +4950,7 @@
       <w:rPr>
         <w:rFonts w:ascii="Wingdings 2" w:hAnsi="Wingdings 2" w:cs="Wingdings 2" w:hint="default"/>
         <w:u w:val="none"/>
+        <w:rFonts w:cs="Wingdings 2"/>
       </w:rPr>
     </w:lvl>
     <w:lvl w:ilvl="5">
@@ -5113,6 +4964,7 @@
       <w:rPr>
         <w:rFonts w:ascii="OpenSymbol" w:hAnsi="OpenSymbol" w:cs="OpenSymbol" w:hint="default"/>
         <w:u w:val="none"/>
+        <w:rFonts w:cs="OpenSymbol"/>
       </w:rPr>
     </w:lvl>
     <w:lvl w:ilvl="6">
@@ -5126,6 +4978,7 @@
       <w:rPr>
         <w:rFonts w:ascii="Wingdings" w:hAnsi="Wingdings" w:cs="Wingdings" w:hint="default"/>
         <w:u w:val="none"/>
+        <w:rFonts w:cs="Wingdings"/>
       </w:rPr>
     </w:lvl>
     <w:lvl w:ilvl="7">
@@ -5139,6 +4992,7 @@
       <w:rPr>
         <w:rFonts w:ascii="Wingdings 2" w:hAnsi="Wingdings 2" w:cs="Wingdings 2" w:hint="default"/>
         <w:u w:val="none"/>
+        <w:rFonts w:cs="Wingdings 2"/>
       </w:rPr>
     </w:lvl>
     <w:lvl w:ilvl="8">
@@ -5152,6 +5006,7 @@
       <w:rPr>
         <w:rFonts w:ascii="OpenSymbol" w:hAnsi="OpenSymbol" w:cs="OpenSymbol" w:hint="default"/>
         <w:u w:val="none"/>
+        <w:rFonts w:cs="OpenSymbol"/>
       </w:rPr>
     </w:lvl>
   </w:abstractNum>
@@ -5167,7 +5022,6 @@
         </w:tabs>
         <w:ind w:left="720" w:hanging="360"/>
       </w:pPr>
-      <w:rPr/>
     </w:lvl>
     <w:lvl w:ilvl="1">
       <w:start w:val="1"/>
@@ -5180,7 +5034,6 @@
         </w:tabs>
         <w:ind w:left="1080" w:hanging="360"/>
       </w:pPr>
-      <w:rPr/>
     </w:lvl>
     <w:lvl w:ilvl="2">
       <w:start w:val="1"/>
@@ -5193,7 +5046,6 @@
         </w:tabs>
         <w:ind w:left="1440" w:hanging="360"/>
       </w:pPr>
-      <w:rPr/>
     </w:lvl>
     <w:lvl w:ilvl="3">
       <w:start w:val="1"/>
@@ -5206,7 +5058,6 @@
         </w:tabs>
         <w:ind w:left="1800" w:hanging="360"/>
       </w:pPr>
-      <w:rPr/>
     </w:lvl>
     <w:lvl w:ilvl="4">
       <w:start w:val="1"/>
@@ -5219,7 +5070,6 @@
         </w:tabs>
         <w:ind w:left="2160" w:hanging="360"/>
       </w:pPr>
-      <w:rPr/>
     </w:lvl>
     <w:lvl w:ilvl="5">
       <w:start w:val="1"/>
@@ -5232,7 +5082,6 @@
         </w:tabs>
         <w:ind w:left="2520" w:hanging="360"/>
       </w:pPr>
-      <w:rPr/>
     </w:lvl>
     <w:lvl w:ilvl="6">
       <w:start w:val="1"/>
@@ -5245,7 +5094,6 @@
         </w:tabs>
         <w:ind w:left="2880" w:hanging="360"/>
       </w:pPr>
-      <w:rPr/>
     </w:lvl>
     <w:lvl w:ilvl="7">
       <w:start w:val="1"/>
@@ -5258,7 +5106,6 @@
         </w:tabs>
         <w:ind w:left="3240" w:hanging="360"/>
       </w:pPr>
-      <w:rPr/>
     </w:lvl>
     <w:lvl w:ilvl="8">
       <w:start w:val="1"/>
@@ -5271,7 +5118,6 @@
         </w:tabs>
         <w:ind w:left="3600" w:hanging="360"/>
       </w:pPr>
-      <w:rPr/>
     </w:lvl>
   </w:abstractNum>
   <w:abstractNum w:abstractNumId="11">
@@ -5557,7 +5403,6 @@
     <w:rPrDefault>
       <w:rPr>
         <w:rFonts w:ascii="Arial" w:hAnsi="Arial" w:eastAsia="Arial" w:cs="Arial"/>
-        <w:sz w:val="22"/>
         <w:szCs w:val="22"/>
         <w:lang w:val="en" w:eastAsia="zh-CN" w:bidi="hi-IN"/>
       </w:rPr>
@@ -5571,7 +5416,9 @@
     <w:qFormat/>
     <w:pPr>
       <w:widowControl w:val="false"/>
+      <w:bidi w:val="0"/>
       <w:spacing w:lineRule="auto" w:line="276"/>
+      <w:jc w:val="left"/>
     </w:pPr>
     <w:rPr>
       <w:rFonts w:ascii="Arial" w:hAnsi="Arial" w:eastAsia="Arial" w:cs="Arial"/>
@@ -5584,99 +5431,119 @@
   </w:style>
   <w:style w:type="paragraph" w:styleId="Heading1">
     <w:name w:val="Heading 1"/>
-    <w:basedOn w:val="Normal1"/>
     <w:next w:val="Normal"/>
     <w:qFormat/>
     <w:pPr>
       <w:keepNext w:val="true"/>
       <w:keepLines/>
+      <w:widowControl w:val="false"/>
       <w:spacing w:lineRule="auto" w:line="240" w:before="400" w:after="120"/>
     </w:pPr>
     <w:rPr>
+      <w:rFonts w:ascii="Arial" w:hAnsi="Arial" w:eastAsia="Arial" w:cs="Arial"/>
+      <w:color w:val="auto"/>
+      <w:kern w:val="0"/>
       <w:sz w:val="40"/>
       <w:szCs w:val="40"/>
+      <w:lang w:val="en" w:eastAsia="zh-CN" w:bidi="hi-IN"/>
     </w:rPr>
   </w:style>
   <w:style w:type="paragraph" w:styleId="Heading2">
     <w:name w:val="Heading 2"/>
-    <w:basedOn w:val="Normal1"/>
     <w:next w:val="Normal"/>
     <w:qFormat/>
     <w:pPr>
       <w:keepNext w:val="true"/>
       <w:keepLines/>
+      <w:widowControl w:val="false"/>
       <w:spacing w:lineRule="auto" w:line="240" w:before="360" w:after="120"/>
     </w:pPr>
     <w:rPr>
+      <w:rFonts w:ascii="Arial" w:hAnsi="Arial" w:eastAsia="Arial" w:cs="Arial"/>
       <w:b w:val="false"/>
+      <w:color w:val="auto"/>
+      <w:kern w:val="0"/>
       <w:sz w:val="32"/>
       <w:szCs w:val="32"/>
+      <w:lang w:val="en" w:eastAsia="zh-CN" w:bidi="hi-IN"/>
     </w:rPr>
   </w:style>
   <w:style w:type="paragraph" w:styleId="Heading3">
     <w:name w:val="Heading 3"/>
-    <w:basedOn w:val="Normal1"/>
     <w:next w:val="Normal"/>
     <w:qFormat/>
     <w:pPr>
       <w:keepNext w:val="true"/>
       <w:keepLines/>
+      <w:widowControl w:val="false"/>
       <w:spacing w:lineRule="auto" w:line="240" w:before="320" w:after="80"/>
     </w:pPr>
     <w:rPr>
+      <w:rFonts w:ascii="Arial" w:hAnsi="Arial" w:eastAsia="Arial" w:cs="Arial"/>
       <w:b w:val="false"/>
       <w:color w:val="434343"/>
+      <w:kern w:val="0"/>
       <w:sz w:val="28"/>
       <w:szCs w:val="28"/>
+      <w:lang w:val="en" w:eastAsia="zh-CN" w:bidi="hi-IN"/>
     </w:rPr>
   </w:style>
   <w:style w:type="paragraph" w:styleId="Heading4">
     <w:name w:val="Heading 4"/>
-    <w:basedOn w:val="Normal1"/>
     <w:next w:val="Normal"/>
     <w:qFormat/>
     <w:pPr>
       <w:keepNext w:val="true"/>
       <w:keepLines/>
+      <w:widowControl w:val="false"/>
       <w:spacing w:lineRule="auto" w:line="240" w:before="280" w:after="80"/>
     </w:pPr>
     <w:rPr>
+      <w:rFonts w:ascii="Arial" w:hAnsi="Arial" w:eastAsia="Arial" w:cs="Arial"/>
       <w:color w:val="666666"/>
+      <w:kern w:val="0"/>
       <w:sz w:val="24"/>
       <w:szCs w:val="24"/>
+      <w:lang w:val="en" w:eastAsia="zh-CN" w:bidi="hi-IN"/>
     </w:rPr>
   </w:style>
   <w:style w:type="paragraph" w:styleId="Heading5">
     <w:name w:val="Heading 5"/>
-    <w:basedOn w:val="Normal1"/>
     <w:next w:val="Normal"/>
     <w:qFormat/>
     <w:pPr>
       <w:keepNext w:val="true"/>
       <w:keepLines/>
+      <w:widowControl w:val="false"/>
       <w:spacing w:lineRule="auto" w:line="240" w:before="240" w:after="80"/>
     </w:pPr>
     <w:rPr>
+      <w:rFonts w:ascii="Arial" w:hAnsi="Arial" w:eastAsia="Arial" w:cs="Arial"/>
       <w:color w:val="666666"/>
+      <w:kern w:val="0"/>
       <w:sz w:val="22"/>
       <w:szCs w:val="22"/>
+      <w:lang w:val="en" w:eastAsia="zh-CN" w:bidi="hi-IN"/>
     </w:rPr>
   </w:style>
   <w:style w:type="paragraph" w:styleId="Heading6">
     <w:name w:val="Heading 6"/>
-    <w:basedOn w:val="Normal1"/>
     <w:next w:val="Normal"/>
     <w:qFormat/>
     <w:pPr>
       <w:keepNext w:val="true"/>
       <w:keepLines/>
+      <w:widowControl w:val="false"/>
       <w:spacing w:lineRule="auto" w:line="240" w:before="240" w:after="80"/>
     </w:pPr>
     <w:rPr>
+      <w:rFonts w:ascii="Arial" w:hAnsi="Arial" w:eastAsia="Arial" w:cs="Arial"/>
       <w:i/>
       <w:color w:val="666666"/>
+      <w:kern w:val="0"/>
       <w:sz w:val="22"/>
       <w:szCs w:val="22"/>
+      <w:lang w:val="en" w:eastAsia="zh-CN" w:bidi="hi-IN"/>
     </w:rPr>
   </w:style>
   <w:style w:type="character" w:styleId="ListLabel1">
@@ -6335,6 +6202,730 @@
     <w:qFormat/>
     <w:rPr>
       <w:rFonts w:ascii="OpenSymbol" w:hAnsi="OpenSymbol" w:eastAsia="OpenSymbol" w:cs="OpenSymbol"/>
+    </w:rPr>
+  </w:style>
+  <w:style w:type="character" w:styleId="ListLabel92">
+    <w:name w:val="ListLabel 92"/>
+    <w:qFormat/>
+    <w:rPr>
+      <w:rFonts w:cs="Wingdings"/>
+      <w:u w:val="none"/>
+    </w:rPr>
+  </w:style>
+  <w:style w:type="character" w:styleId="ListLabel93">
+    <w:name w:val="ListLabel 93"/>
+    <w:qFormat/>
+    <w:rPr>
+      <w:rFonts w:cs="Wingdings 2"/>
+      <w:u w:val="none"/>
+    </w:rPr>
+  </w:style>
+  <w:style w:type="character" w:styleId="ListLabel94">
+    <w:name w:val="ListLabel 94"/>
+    <w:qFormat/>
+    <w:rPr>
+      <w:rFonts w:cs="OpenSymbol"/>
+      <w:u w:val="none"/>
+    </w:rPr>
+  </w:style>
+  <w:style w:type="character" w:styleId="ListLabel95">
+    <w:name w:val="ListLabel 95"/>
+    <w:qFormat/>
+    <w:rPr>
+      <w:rFonts w:cs="Wingdings"/>
+      <w:u w:val="none"/>
+    </w:rPr>
+  </w:style>
+  <w:style w:type="character" w:styleId="ListLabel96">
+    <w:name w:val="ListLabel 96"/>
+    <w:qFormat/>
+    <w:rPr>
+      <w:rFonts w:cs="Wingdings 2"/>
+      <w:u w:val="none"/>
+    </w:rPr>
+  </w:style>
+  <w:style w:type="character" w:styleId="ListLabel97">
+    <w:name w:val="ListLabel 97"/>
+    <w:qFormat/>
+    <w:rPr>
+      <w:rFonts w:cs="OpenSymbol"/>
+      <w:u w:val="none"/>
+    </w:rPr>
+  </w:style>
+  <w:style w:type="character" w:styleId="ListLabel98">
+    <w:name w:val="ListLabel 98"/>
+    <w:qFormat/>
+    <w:rPr>
+      <w:rFonts w:cs="Wingdings"/>
+      <w:u w:val="none"/>
+    </w:rPr>
+  </w:style>
+  <w:style w:type="character" w:styleId="ListLabel99">
+    <w:name w:val="ListLabel 99"/>
+    <w:qFormat/>
+    <w:rPr>
+      <w:rFonts w:cs="Wingdings 2"/>
+      <w:u w:val="none"/>
+    </w:rPr>
+  </w:style>
+  <w:style w:type="character" w:styleId="ListLabel100">
+    <w:name w:val="ListLabel 100"/>
+    <w:qFormat/>
+    <w:rPr>
+      <w:rFonts w:cs="OpenSymbol"/>
+      <w:u w:val="none"/>
+    </w:rPr>
+  </w:style>
+  <w:style w:type="character" w:styleId="ListLabel101">
+    <w:name w:val="ListLabel 101"/>
+    <w:qFormat/>
+    <w:rPr>
+      <w:rFonts w:cs="Wingdings"/>
+      <w:u w:val="none"/>
+    </w:rPr>
+  </w:style>
+  <w:style w:type="character" w:styleId="ListLabel102">
+    <w:name w:val="ListLabel 102"/>
+    <w:qFormat/>
+    <w:rPr>
+      <w:rFonts w:cs="Wingdings 2"/>
+      <w:u w:val="none"/>
+    </w:rPr>
+  </w:style>
+  <w:style w:type="character" w:styleId="ListLabel103">
+    <w:name w:val="ListLabel 103"/>
+    <w:qFormat/>
+    <w:rPr>
+      <w:rFonts w:cs="OpenSymbol"/>
+      <w:u w:val="none"/>
+    </w:rPr>
+  </w:style>
+  <w:style w:type="character" w:styleId="ListLabel104">
+    <w:name w:val="ListLabel 104"/>
+    <w:qFormat/>
+    <w:rPr>
+      <w:rFonts w:cs="Wingdings"/>
+      <w:u w:val="none"/>
+    </w:rPr>
+  </w:style>
+  <w:style w:type="character" w:styleId="ListLabel105">
+    <w:name w:val="ListLabel 105"/>
+    <w:qFormat/>
+    <w:rPr>
+      <w:rFonts w:cs="Wingdings 2"/>
+      <w:u w:val="none"/>
+    </w:rPr>
+  </w:style>
+  <w:style w:type="character" w:styleId="ListLabel106">
+    <w:name w:val="ListLabel 106"/>
+    <w:qFormat/>
+    <w:rPr>
+      <w:rFonts w:cs="OpenSymbol"/>
+      <w:u w:val="none"/>
+    </w:rPr>
+  </w:style>
+  <w:style w:type="character" w:styleId="ListLabel107">
+    <w:name w:val="ListLabel 107"/>
+    <w:qFormat/>
+    <w:rPr>
+      <w:rFonts w:cs="Wingdings"/>
+      <w:u w:val="none"/>
+    </w:rPr>
+  </w:style>
+  <w:style w:type="character" w:styleId="ListLabel108">
+    <w:name w:val="ListLabel 108"/>
+    <w:qFormat/>
+    <w:rPr>
+      <w:rFonts w:cs="Wingdings 2"/>
+      <w:u w:val="none"/>
+    </w:rPr>
+  </w:style>
+  <w:style w:type="character" w:styleId="ListLabel109">
+    <w:name w:val="ListLabel 109"/>
+    <w:qFormat/>
+    <w:rPr>
+      <w:rFonts w:cs="OpenSymbol"/>
+      <w:u w:val="none"/>
+    </w:rPr>
+  </w:style>
+  <w:style w:type="character" w:styleId="ListLabel110">
+    <w:name w:val="ListLabel 110"/>
+    <w:qFormat/>
+    <w:rPr>
+      <w:rFonts w:cs="Wingdings"/>
+      <w:u w:val="none"/>
+    </w:rPr>
+  </w:style>
+  <w:style w:type="character" w:styleId="ListLabel111">
+    <w:name w:val="ListLabel 111"/>
+    <w:qFormat/>
+    <w:rPr>
+      <w:rFonts w:cs="Wingdings 2"/>
+      <w:u w:val="none"/>
+    </w:rPr>
+  </w:style>
+  <w:style w:type="character" w:styleId="ListLabel112">
+    <w:name w:val="ListLabel 112"/>
+    <w:qFormat/>
+    <w:rPr>
+      <w:rFonts w:cs="OpenSymbol"/>
+      <w:u w:val="none"/>
+    </w:rPr>
+  </w:style>
+  <w:style w:type="character" w:styleId="ListLabel113">
+    <w:name w:val="ListLabel 113"/>
+    <w:qFormat/>
+    <w:rPr>
+      <w:rFonts w:cs="Wingdings"/>
+      <w:u w:val="none"/>
+    </w:rPr>
+  </w:style>
+  <w:style w:type="character" w:styleId="ListLabel114">
+    <w:name w:val="ListLabel 114"/>
+    <w:qFormat/>
+    <w:rPr>
+      <w:rFonts w:cs="Wingdings 2"/>
+      <w:u w:val="none"/>
+    </w:rPr>
+  </w:style>
+  <w:style w:type="character" w:styleId="ListLabel115">
+    <w:name w:val="ListLabel 115"/>
+    <w:qFormat/>
+    <w:rPr>
+      <w:rFonts w:cs="OpenSymbol"/>
+      <w:u w:val="none"/>
+    </w:rPr>
+  </w:style>
+  <w:style w:type="character" w:styleId="ListLabel116">
+    <w:name w:val="ListLabel 116"/>
+    <w:qFormat/>
+    <w:rPr>
+      <w:rFonts w:cs="Wingdings"/>
+      <w:u w:val="none"/>
+    </w:rPr>
+  </w:style>
+  <w:style w:type="character" w:styleId="ListLabel117">
+    <w:name w:val="ListLabel 117"/>
+    <w:qFormat/>
+    <w:rPr>
+      <w:rFonts w:cs="Wingdings 2"/>
+      <w:u w:val="none"/>
+    </w:rPr>
+  </w:style>
+  <w:style w:type="character" w:styleId="ListLabel118">
+    <w:name w:val="ListLabel 118"/>
+    <w:qFormat/>
+    <w:rPr>
+      <w:rFonts w:cs="OpenSymbol"/>
+      <w:u w:val="none"/>
+    </w:rPr>
+  </w:style>
+  <w:style w:type="character" w:styleId="ListLabel119">
+    <w:name w:val="ListLabel 119"/>
+    <w:qFormat/>
+    <w:rPr>
+      <w:rFonts w:cs="Wingdings"/>
+      <w:u w:val="none"/>
+    </w:rPr>
+  </w:style>
+  <w:style w:type="character" w:styleId="ListLabel120">
+    <w:name w:val="ListLabel 120"/>
+    <w:qFormat/>
+    <w:rPr>
+      <w:rFonts w:cs="Wingdings 2"/>
+      <w:u w:val="none"/>
+    </w:rPr>
+  </w:style>
+  <w:style w:type="character" w:styleId="ListLabel121">
+    <w:name w:val="ListLabel 121"/>
+    <w:qFormat/>
+    <w:rPr>
+      <w:rFonts w:cs="OpenSymbol"/>
+      <w:u w:val="none"/>
+    </w:rPr>
+  </w:style>
+  <w:style w:type="character" w:styleId="ListLabel122">
+    <w:name w:val="ListLabel 122"/>
+    <w:qFormat/>
+    <w:rPr>
+      <w:rFonts w:cs="Wingdings"/>
+      <w:u w:val="none"/>
+    </w:rPr>
+  </w:style>
+  <w:style w:type="character" w:styleId="ListLabel123">
+    <w:name w:val="ListLabel 123"/>
+    <w:qFormat/>
+    <w:rPr>
+      <w:rFonts w:cs="Wingdings 2"/>
+      <w:u w:val="none"/>
+    </w:rPr>
+  </w:style>
+  <w:style w:type="character" w:styleId="ListLabel124">
+    <w:name w:val="ListLabel 124"/>
+    <w:qFormat/>
+    <w:rPr>
+      <w:rFonts w:cs="OpenSymbol"/>
+      <w:u w:val="none"/>
+    </w:rPr>
+  </w:style>
+  <w:style w:type="character" w:styleId="ListLabel125">
+    <w:name w:val="ListLabel 125"/>
+    <w:qFormat/>
+    <w:rPr>
+      <w:rFonts w:cs="Wingdings"/>
+      <w:u w:val="none"/>
+    </w:rPr>
+  </w:style>
+  <w:style w:type="character" w:styleId="ListLabel126">
+    <w:name w:val="ListLabel 126"/>
+    <w:qFormat/>
+    <w:rPr>
+      <w:rFonts w:cs="Wingdings 2"/>
+      <w:u w:val="none"/>
+    </w:rPr>
+  </w:style>
+  <w:style w:type="character" w:styleId="ListLabel127">
+    <w:name w:val="ListLabel 127"/>
+    <w:qFormat/>
+    <w:rPr>
+      <w:rFonts w:cs="OpenSymbol"/>
+      <w:u w:val="none"/>
+    </w:rPr>
+  </w:style>
+  <w:style w:type="character" w:styleId="ListLabel128">
+    <w:name w:val="ListLabel 128"/>
+    <w:qFormat/>
+    <w:rPr>
+      <w:rFonts w:cs="Wingdings"/>
+      <w:u w:val="none"/>
+    </w:rPr>
+  </w:style>
+  <w:style w:type="character" w:styleId="ListLabel129">
+    <w:name w:val="ListLabel 129"/>
+    <w:qFormat/>
+    <w:rPr>
+      <w:rFonts w:cs="Wingdings 2"/>
+      <w:u w:val="none"/>
+    </w:rPr>
+  </w:style>
+  <w:style w:type="character" w:styleId="ListLabel130">
+    <w:name w:val="ListLabel 130"/>
+    <w:qFormat/>
+    <w:rPr>
+      <w:rFonts w:cs="OpenSymbol"/>
+      <w:u w:val="none"/>
+    </w:rPr>
+  </w:style>
+  <w:style w:type="character" w:styleId="ListLabel131">
+    <w:name w:val="ListLabel 131"/>
+    <w:qFormat/>
+    <w:rPr>
+      <w:rFonts w:cs="Wingdings"/>
+      <w:u w:val="none"/>
+    </w:rPr>
+  </w:style>
+  <w:style w:type="character" w:styleId="ListLabel132">
+    <w:name w:val="ListLabel 132"/>
+    <w:qFormat/>
+    <w:rPr>
+      <w:rFonts w:cs="Wingdings 2"/>
+      <w:u w:val="none"/>
+    </w:rPr>
+  </w:style>
+  <w:style w:type="character" w:styleId="ListLabel133">
+    <w:name w:val="ListLabel 133"/>
+    <w:qFormat/>
+    <w:rPr>
+      <w:rFonts w:cs="OpenSymbol"/>
+      <w:u w:val="none"/>
+    </w:rPr>
+  </w:style>
+  <w:style w:type="character" w:styleId="ListLabel134">
+    <w:name w:val="ListLabel 134"/>
+    <w:qFormat/>
+    <w:rPr>
+      <w:rFonts w:cs="Wingdings"/>
+      <w:u w:val="none"/>
+    </w:rPr>
+  </w:style>
+  <w:style w:type="character" w:styleId="ListLabel135">
+    <w:name w:val="ListLabel 135"/>
+    <w:qFormat/>
+    <w:rPr>
+      <w:rFonts w:cs="Wingdings 2"/>
+      <w:u w:val="none"/>
+    </w:rPr>
+  </w:style>
+  <w:style w:type="character" w:styleId="ListLabel136">
+    <w:name w:val="ListLabel 136"/>
+    <w:qFormat/>
+    <w:rPr>
+      <w:rFonts w:cs="OpenSymbol"/>
+      <w:u w:val="none"/>
+    </w:rPr>
+  </w:style>
+  <w:style w:type="character" w:styleId="ListLabel137">
+    <w:name w:val="ListLabel 137"/>
+    <w:qFormat/>
+    <w:rPr>
+      <w:rFonts w:cs="Wingdings"/>
+      <w:u w:val="none"/>
+    </w:rPr>
+  </w:style>
+  <w:style w:type="character" w:styleId="ListLabel138">
+    <w:name w:val="ListLabel 138"/>
+    <w:qFormat/>
+    <w:rPr>
+      <w:rFonts w:cs="Wingdings 2"/>
+      <w:u w:val="none"/>
+    </w:rPr>
+  </w:style>
+  <w:style w:type="character" w:styleId="ListLabel139">
+    <w:name w:val="ListLabel 139"/>
+    <w:qFormat/>
+    <w:rPr>
+      <w:rFonts w:cs="OpenSymbol"/>
+      <w:u w:val="none"/>
+    </w:rPr>
+  </w:style>
+  <w:style w:type="character" w:styleId="ListLabel140">
+    <w:name w:val="ListLabel 140"/>
+    <w:qFormat/>
+    <w:rPr>
+      <w:rFonts w:cs="Wingdings"/>
+      <w:u w:val="none"/>
+    </w:rPr>
+  </w:style>
+  <w:style w:type="character" w:styleId="ListLabel141">
+    <w:name w:val="ListLabel 141"/>
+    <w:qFormat/>
+    <w:rPr>
+      <w:rFonts w:cs="Wingdings 2"/>
+      <w:u w:val="none"/>
+    </w:rPr>
+  </w:style>
+  <w:style w:type="character" w:styleId="ListLabel142">
+    <w:name w:val="ListLabel 142"/>
+    <w:qFormat/>
+    <w:rPr>
+      <w:rFonts w:cs="OpenSymbol"/>
+      <w:u w:val="none"/>
+    </w:rPr>
+  </w:style>
+  <w:style w:type="character" w:styleId="ListLabel143">
+    <w:name w:val="ListLabel 143"/>
+    <w:qFormat/>
+    <w:rPr>
+      <w:rFonts w:cs="Wingdings"/>
+      <w:u w:val="none"/>
+    </w:rPr>
+  </w:style>
+  <w:style w:type="character" w:styleId="ListLabel144">
+    <w:name w:val="ListLabel 144"/>
+    <w:qFormat/>
+    <w:rPr>
+      <w:rFonts w:cs="Wingdings 2"/>
+      <w:u w:val="none"/>
+    </w:rPr>
+  </w:style>
+  <w:style w:type="character" w:styleId="ListLabel145">
+    <w:name w:val="ListLabel 145"/>
+    <w:qFormat/>
+    <w:rPr>
+      <w:rFonts w:cs="OpenSymbol"/>
+      <w:u w:val="none"/>
+    </w:rPr>
+  </w:style>
+  <w:style w:type="character" w:styleId="ListLabel146">
+    <w:name w:val="ListLabel 146"/>
+    <w:qFormat/>
+    <w:rPr>
+      <w:rFonts w:cs="Wingdings"/>
+      <w:u w:val="none"/>
+    </w:rPr>
+  </w:style>
+  <w:style w:type="character" w:styleId="ListLabel147">
+    <w:name w:val="ListLabel 147"/>
+    <w:qFormat/>
+    <w:rPr>
+      <w:rFonts w:cs="Wingdings 2"/>
+      <w:u w:val="none"/>
+    </w:rPr>
+  </w:style>
+  <w:style w:type="character" w:styleId="ListLabel148">
+    <w:name w:val="ListLabel 148"/>
+    <w:qFormat/>
+    <w:rPr>
+      <w:rFonts w:cs="OpenSymbol"/>
+      <w:u w:val="none"/>
+    </w:rPr>
+  </w:style>
+  <w:style w:type="character" w:styleId="ListLabel149">
+    <w:name w:val="ListLabel 149"/>
+    <w:qFormat/>
+    <w:rPr>
+      <w:rFonts w:cs="Wingdings"/>
+      <w:u w:val="none"/>
+    </w:rPr>
+  </w:style>
+  <w:style w:type="character" w:styleId="ListLabel150">
+    <w:name w:val="ListLabel 150"/>
+    <w:qFormat/>
+    <w:rPr>
+      <w:rFonts w:cs="Wingdings 2"/>
+      <w:u w:val="none"/>
+    </w:rPr>
+  </w:style>
+  <w:style w:type="character" w:styleId="ListLabel151">
+    <w:name w:val="ListLabel 151"/>
+    <w:qFormat/>
+    <w:rPr>
+      <w:rFonts w:cs="OpenSymbol"/>
+      <w:u w:val="none"/>
+    </w:rPr>
+  </w:style>
+  <w:style w:type="character" w:styleId="ListLabel152">
+    <w:name w:val="ListLabel 152"/>
+    <w:qFormat/>
+    <w:rPr>
+      <w:rFonts w:cs="Wingdings"/>
+      <w:u w:val="none"/>
+    </w:rPr>
+  </w:style>
+  <w:style w:type="character" w:styleId="ListLabel153">
+    <w:name w:val="ListLabel 153"/>
+    <w:qFormat/>
+    <w:rPr>
+      <w:rFonts w:cs="Wingdings 2"/>
+      <w:u w:val="none"/>
+    </w:rPr>
+  </w:style>
+  <w:style w:type="character" w:styleId="ListLabel154">
+    <w:name w:val="ListLabel 154"/>
+    <w:qFormat/>
+    <w:rPr>
+      <w:rFonts w:cs="OpenSymbol"/>
+      <w:u w:val="none"/>
+    </w:rPr>
+  </w:style>
+  <w:style w:type="character" w:styleId="ListLabel155">
+    <w:name w:val="ListLabel 155"/>
+    <w:qFormat/>
+    <w:rPr>
+      <w:rFonts w:cs="Wingdings"/>
+      <w:u w:val="none"/>
+    </w:rPr>
+  </w:style>
+  <w:style w:type="character" w:styleId="ListLabel156">
+    <w:name w:val="ListLabel 156"/>
+    <w:qFormat/>
+    <w:rPr>
+      <w:rFonts w:cs="Wingdings 2"/>
+      <w:u w:val="none"/>
+    </w:rPr>
+  </w:style>
+  <w:style w:type="character" w:styleId="ListLabel157">
+    <w:name w:val="ListLabel 157"/>
+    <w:qFormat/>
+    <w:rPr>
+      <w:rFonts w:cs="OpenSymbol"/>
+      <w:u w:val="none"/>
+    </w:rPr>
+  </w:style>
+  <w:style w:type="character" w:styleId="ListLabel158">
+    <w:name w:val="ListLabel 158"/>
+    <w:qFormat/>
+    <w:rPr>
+      <w:rFonts w:cs="Wingdings"/>
+      <w:u w:val="none"/>
+    </w:rPr>
+  </w:style>
+  <w:style w:type="character" w:styleId="ListLabel159">
+    <w:name w:val="ListLabel 159"/>
+    <w:qFormat/>
+    <w:rPr>
+      <w:rFonts w:cs="Wingdings 2"/>
+      <w:u w:val="none"/>
+    </w:rPr>
+  </w:style>
+  <w:style w:type="character" w:styleId="ListLabel160">
+    <w:name w:val="ListLabel 160"/>
+    <w:qFormat/>
+    <w:rPr>
+      <w:rFonts w:cs="OpenSymbol"/>
+      <w:u w:val="none"/>
+    </w:rPr>
+  </w:style>
+  <w:style w:type="character" w:styleId="ListLabel161">
+    <w:name w:val="ListLabel 161"/>
+    <w:qFormat/>
+    <w:rPr>
+      <w:rFonts w:cs="Wingdings"/>
+      <w:u w:val="none"/>
+    </w:rPr>
+  </w:style>
+  <w:style w:type="character" w:styleId="ListLabel162">
+    <w:name w:val="ListLabel 162"/>
+    <w:qFormat/>
+    <w:rPr>
+      <w:rFonts w:cs="Wingdings 2"/>
+      <w:u w:val="none"/>
+    </w:rPr>
+  </w:style>
+  <w:style w:type="character" w:styleId="ListLabel163">
+    <w:name w:val="ListLabel 163"/>
+    <w:qFormat/>
+    <w:rPr>
+      <w:rFonts w:cs="OpenSymbol"/>
+      <w:u w:val="none"/>
+    </w:rPr>
+  </w:style>
+  <w:style w:type="character" w:styleId="ListLabel164">
+    <w:name w:val="ListLabel 164"/>
+    <w:qFormat/>
+    <w:rPr>
+      <w:rFonts w:cs="Wingdings"/>
+      <w:u w:val="none"/>
+    </w:rPr>
+  </w:style>
+  <w:style w:type="character" w:styleId="ListLabel165">
+    <w:name w:val="ListLabel 165"/>
+    <w:qFormat/>
+    <w:rPr>
+      <w:rFonts w:cs="Wingdings 2"/>
+      <w:u w:val="none"/>
+    </w:rPr>
+  </w:style>
+  <w:style w:type="character" w:styleId="ListLabel166">
+    <w:name w:val="ListLabel 166"/>
+    <w:qFormat/>
+    <w:rPr>
+      <w:rFonts w:cs="OpenSymbol"/>
+      <w:u w:val="none"/>
+    </w:rPr>
+  </w:style>
+  <w:style w:type="character" w:styleId="ListLabel167">
+    <w:name w:val="ListLabel 167"/>
+    <w:qFormat/>
+    <w:rPr>
+      <w:rFonts w:cs="Wingdings"/>
+      <w:u w:val="none"/>
+    </w:rPr>
+  </w:style>
+  <w:style w:type="character" w:styleId="ListLabel168">
+    <w:name w:val="ListLabel 168"/>
+    <w:qFormat/>
+    <w:rPr>
+      <w:rFonts w:cs="Wingdings 2"/>
+      <w:u w:val="none"/>
+    </w:rPr>
+  </w:style>
+  <w:style w:type="character" w:styleId="ListLabel169">
+    <w:name w:val="ListLabel 169"/>
+    <w:qFormat/>
+    <w:rPr>
+      <w:rFonts w:cs="OpenSymbol"/>
+      <w:u w:val="none"/>
+    </w:rPr>
+  </w:style>
+  <w:style w:type="character" w:styleId="ListLabel170">
+    <w:name w:val="ListLabel 170"/>
+    <w:qFormat/>
+    <w:rPr>
+      <w:rFonts w:cs="Wingdings"/>
+      <w:u w:val="none"/>
+    </w:rPr>
+  </w:style>
+  <w:style w:type="character" w:styleId="ListLabel171">
+    <w:name w:val="ListLabel 171"/>
+    <w:qFormat/>
+    <w:rPr>
+      <w:rFonts w:cs="Wingdings 2"/>
+      <w:u w:val="none"/>
+    </w:rPr>
+  </w:style>
+  <w:style w:type="character" w:styleId="ListLabel172">
+    <w:name w:val="ListLabel 172"/>
+    <w:qFormat/>
+    <w:rPr>
+      <w:rFonts w:cs="OpenSymbol"/>
+      <w:u w:val="none"/>
+    </w:rPr>
+  </w:style>
+  <w:style w:type="character" w:styleId="ListLabel173">
+    <w:name w:val="ListLabel 173"/>
+    <w:qFormat/>
+    <w:rPr>
+      <w:rFonts w:cs="OpenSymbol"/>
+    </w:rPr>
+  </w:style>
+  <w:style w:type="character" w:styleId="ListLabel174">
+    <w:name w:val="ListLabel 174"/>
+    <w:qFormat/>
+    <w:rPr>
+      <w:rFonts w:cs="OpenSymbol"/>
+    </w:rPr>
+  </w:style>
+  <w:style w:type="character" w:styleId="ListLabel175">
+    <w:name w:val="ListLabel 175"/>
+    <w:qFormat/>
+    <w:rPr>
+      <w:rFonts w:cs="OpenSymbol"/>
+    </w:rPr>
+  </w:style>
+  <w:style w:type="character" w:styleId="ListLabel176">
+    <w:name w:val="ListLabel 176"/>
+    <w:qFormat/>
+    <w:rPr>
+      <w:rFonts w:cs="OpenSymbol"/>
+    </w:rPr>
+  </w:style>
+  <w:style w:type="character" w:styleId="ListLabel177">
+    <w:name w:val="ListLabel 177"/>
+    <w:qFormat/>
+    <w:rPr>
+      <w:rFonts w:cs="OpenSymbol"/>
+    </w:rPr>
+  </w:style>
+  <w:style w:type="character" w:styleId="ListLabel178">
+    <w:name w:val="ListLabel 178"/>
+    <w:qFormat/>
+    <w:rPr>
+      <w:rFonts w:cs="OpenSymbol"/>
+    </w:rPr>
+  </w:style>
+  <w:style w:type="character" w:styleId="ListLabel179">
+    <w:name w:val="ListLabel 179"/>
+    <w:qFormat/>
+    <w:rPr>
+      <w:rFonts w:cs="OpenSymbol"/>
+    </w:rPr>
+  </w:style>
+  <w:style w:type="character" w:styleId="ListLabel180">
+    <w:name w:val="ListLabel 180"/>
+    <w:qFormat/>
+    <w:rPr>
+      <w:rFonts w:cs="OpenSymbol"/>
+    </w:rPr>
+  </w:style>
+  <w:style w:type="character" w:styleId="ListLabel181">
+    <w:name w:val="ListLabel 181"/>
+    <w:qFormat/>
+    <w:rPr>
+      <w:rFonts w:cs="OpenSymbol"/>
+    </w:rPr>
+  </w:style>
+  <w:style w:type="character" w:styleId="ListLabel182">
+    <w:name w:val="ListLabel 182"/>
+    <w:qFormat/>
+    <w:rPr/>
+  </w:style>
+  <w:style w:type="character" w:styleId="ListLabel183">
+    <w:name w:val="ListLabel 183"/>
+    <w:qFormat/>
+    <w:rPr>
+      <w:color w:val="1155CC"/>
+      <w:u w:val="single"/>
     </w:rPr>
   </w:style>
   <w:style w:type="paragraph" w:styleId="Heading">
@@ -6395,7 +6986,7 @@
       <w:rFonts w:cs="Lohit Devanagari"/>
     </w:rPr>
   </w:style>
-  <w:style w:type="paragraph" w:styleId="Normal1" w:default="1">
+  <w:style w:type="paragraph" w:styleId="LOnormal" w:default="1">
     <w:name w:val="LO-normal"/>
     <w:qFormat/>
     <w:pPr>
@@ -6414,7 +7005,7 @@
   </w:style>
   <w:style w:type="paragraph" w:styleId="Title">
     <w:name w:val="Title"/>
-    <w:basedOn w:val="Normal1"/>
+    <w:basedOn w:val="LOnormal"/>
     <w:next w:val="Normal"/>
     <w:qFormat/>
     <w:pPr>
@@ -6429,7 +7020,7 @@
   </w:style>
   <w:style w:type="paragraph" w:styleId="Subtitle">
     <w:name w:val="Subtitle"/>
-    <w:basedOn w:val="Normal1"/>
+    <w:basedOn w:val="LOnormal"/>
     <w:next w:val="Normal"/>
     <w:qFormat/>
     <w:pPr>

</xml_diff>

<commit_message>
further cleaning to metadata
</commit_message>
<xml_diff>
--- a/specification.docx
+++ b/specification.docx
@@ -2,6 +2,115 @@
 <file path=word/document.xml><?xml version="1.0" encoding="utf-8"?>
 <w:document xmlns:o="urn:schemas-microsoft-com:office:office" xmlns:r="http://schemas.openxmlformats.org/officeDocument/2006/relationships" xmlns:v="urn:schemas-microsoft-com:vml" xmlns:w="http://schemas.openxmlformats.org/wordprocessingml/2006/main" xmlns:w10="urn:schemas-microsoft-com:office:word" xmlns:wp="http://schemas.openxmlformats.org/drawingml/2006/wordprocessingDrawing" xmlns:wps="http://schemas.microsoft.com/office/word/2010/wordprocessingShape" xmlns:wpg="http://schemas.microsoft.com/office/word/2010/wordprocessingGroup" xmlns:mc="http://schemas.openxmlformats.org/markup-compatibility/2006" xmlns:wp14="http://schemas.microsoft.com/office/word/2010/wordprocessingDrawing" xmlns:w14="http://schemas.microsoft.com/office/word/2010/wordml" mc:Ignorable="w14 wp14">
   <w:body>
+    <w:p>
+      <w:pPr>
+        <w:pStyle w:val="Normal"/>
+        <w:rPr/>
+      </w:pPr>
+      <w:r>
+        <w:rPr>
+          <w:highlight w:val="yellow"/>
+        </w:rPr>
+        <w:t>Fastq filename format &lt;-- please make sure that the sequence facility names our files in this (and only this) format:</w:t>
+      </w:r>
+    </w:p>
+    <w:p>
+      <w:pPr>
+        <w:pStyle w:val="Normal"/>
+        <w:rPr>
+          <w:highlight w:val="yellow"/>
+        </w:rPr>
+      </w:pPr>
+      <w:r>
+        <w:rPr/>
+      </w:r>
+    </w:p>
+    <w:p>
+      <w:pPr>
+        <w:pStyle w:val="Normal"/>
+        <w:rPr/>
+      </w:pPr>
+      <w:r>
+        <w:rPr>
+          <w:highlight w:val="yellow"/>
+        </w:rPr>
+        <w:t>LabOwner_ arbitraryLibraryNumber_GTAC_index#_index1_index2_&lt;sequencer stuff&gt;</w:t>
+      </w:r>
+    </w:p>
+    <w:p>
+      <w:pPr>
+        <w:pStyle w:val="Normal"/>
+        <w:rPr/>
+      </w:pPr>
+      <w:r>
+        <w:rPr>
+          <w:highlight w:val="yellow"/>
+        </w:rPr>
+        <w:t>BRENT_1_GTAC_1_AAGATTA_GTAACCA_S1_R1_001.fastq.gz</w:t>
+      </w:r>
+      <w:r>
+        <w:rPr/>
+        <w:t xml:space="preserve">   | from 2/28/2020</w:t>
+      </w:r>
+    </w:p>
+    <w:p>
+      <w:pPr>
+        <w:pStyle w:val="Normal"/>
+        <w:rPr>
+          <w:highlight w:val="yellow"/>
+        </w:rPr>
+      </w:pPr>
+      <w:r>
+        <w:rPr/>
+      </w:r>
+    </w:p>
+    <w:p>
+      <w:pPr>
+        <w:pStyle w:val="Normal"/>
+        <w:rPr/>
+      </w:pPr>
+      <w:r>
+        <w:rPr/>
+        <w:t xml:space="preserve">There should be no white space or any other information in the fastq filename other than the information listed above.  If this becomes too restrictive, or if it is not unique enough to easily identify a given sample in a run, then please </w:t>
+      </w:r>
+      <w:r>
+        <w:rPr>
+          <w:b/>
+          <w:bCs/>
+        </w:rPr>
+        <w:t>do not</w:t>
+      </w:r>
+      <w:r>
+        <w:rPr>
+          <w:b w:val="false"/>
+          <w:bCs w:val="false"/>
+        </w:rPr>
+        <w:t xml:space="preserve"> make up your own format for a single library. Rather, add a line below the above filename specification and include the date from which </w:t>
+      </w:r>
+      <w:r>
+        <w:rPr>
+          <w:b/>
+          <w:bCs/>
+        </w:rPr>
+        <w:t>all</w:t>
+      </w:r>
+      <w:r>
+        <w:rPr>
+          <w:b w:val="false"/>
+          <w:bCs w:val="false"/>
+        </w:rPr>
+        <w:t xml:space="preserve"> filenames will follow the new format.</w:t>
+      </w:r>
+    </w:p>
+    <w:p>
+      <w:pPr>
+        <w:pStyle w:val="Normal"/>
+        <w:rPr/>
+      </w:pPr>
+      <w:r>
+        <w:rPr/>
+      </w:r>
+    </w:p>
     <w:p>
       <w:pPr>
         <w:pStyle w:val="Normal"/>
@@ -1411,25 +1520,11 @@
         <w:rPr>
           <w:highlight w:val="yellow"/>
         </w:rPr>
-        <w:t>TRUE</w:t>
-      </w:r>
-      <w:r>
-        <w:rPr>
-          <w:highlight w:val="yellow"/>
-        </w:rPr>
-        <w:t xml:space="preserve">” (with that capitalization) </w:t>
-      </w:r>
-      <w:r>
-        <w:rPr/>
-        <w:t>if the robot was used, “</w:t>
-      </w:r>
-      <w:r>
-        <w:rPr/>
-        <w:t>FALSE</w:t>
-      </w:r>
-      <w:r>
-        <w:rPr/>
-        <w:t>” if not.</w:t>
+        <w:t xml:space="preserve">TRUE” (with that capitalization) </w:t>
+      </w:r>
+      <w:r>
+        <w:rPr/>
+        <w:t>if the robot was used, “FALSE” if not.</w:t>
       </w:r>
     </w:p>
     <w:p>
@@ -1477,23 +1572,7 @@
       </w:pPr>
       <w:r>
         <w:rPr/>
-        <w:t>RIBOSOMAL_BAND (</w:t>
-      </w:r>
-      <w:r>
-        <w:rPr/>
-        <w:t>TRUE</w:t>
-      </w:r>
-      <w:r>
-        <w:rPr/>
-        <w:t xml:space="preserve"> or </w:t>
-      </w:r>
-      <w:r>
-        <w:rPr/>
-        <w:t>FALSE</w:t>
-      </w:r>
-      <w:r>
-        <w:rPr/>
-        <w:t>)</w:t>
+        <w:t>RIBOSOMAL_BAND (TRUE or FALSE)</w:t>
       </w:r>
     </w:p>
     <w:p>
@@ -1523,23 +1602,7 @@
       </w:pPr>
       <w:r>
         <w:rPr/>
-        <w:t>SMALL_RNA_BANDS (</w:t>
-      </w:r>
-      <w:r>
-        <w:rPr/>
-        <w:t>TRUE</w:t>
-      </w:r>
-      <w:r>
-        <w:rPr/>
-        <w:t xml:space="preserve"> or </w:t>
-      </w:r>
-      <w:r>
-        <w:rPr/>
-        <w:t>FALSE</w:t>
-      </w:r>
-      <w:r>
-        <w:rPr/>
-        <w:t>)</w:t>
+        <w:t>SMALL_RNA_BANDS (TRUE or FALSE)</w:t>
       </w:r>
     </w:p>
     <w:p>
@@ -1974,25 +2037,7 @@
         <w:rPr>
           <w:highlight w:val="yellow"/>
         </w:rPr>
-        <w:t>TRUE</w:t>
-      </w:r>
-      <w:r>
-        <w:rPr>
-          <w:highlight w:val="yellow"/>
-        </w:rPr>
-        <w:t>” (with this capitalization) if the robot was used; “</w:t>
-      </w:r>
-      <w:r>
-        <w:rPr>
-          <w:highlight w:val="yellow"/>
-        </w:rPr>
-        <w:t>FALSE</w:t>
-      </w:r>
-      <w:r>
-        <w:rPr>
-          <w:highlight w:val="yellow"/>
-        </w:rPr>
-        <w:t>” otherwise.</w:t>
+        <w:t>TRUE” (with this capitalization) if the robot was used; “FALSE” otherwise.</w:t>
       </w:r>
     </w:p>
     <w:p>
@@ -2355,25 +2400,7 @@
         <w:rPr>
           <w:highlight w:val="yellow"/>
         </w:rPr>
-        <w:t>TRUE</w:t>
-      </w:r>
-      <w:r>
-        <w:rPr>
-          <w:highlight w:val="yellow"/>
-        </w:rPr>
-        <w:t>” (with that capitalization) if the second strand sample contains multiple first strand samples, “</w:t>
-      </w:r>
-      <w:r>
-        <w:rPr>
-          <w:highlight w:val="yellow"/>
-        </w:rPr>
-        <w:t>FALSE</w:t>
-      </w:r>
-      <w:r>
-        <w:rPr>
-          <w:highlight w:val="yellow"/>
-        </w:rPr>
-        <w:t>” otherwise.</w:t>
+        <w:t>TRUE” (with that capitalization) if the second strand sample contains multiple first strand samples, “FALSE” otherwise.</w:t>
       </w:r>
     </w:p>
     <w:p>
@@ -2412,25 +2439,7 @@
         <w:rPr>
           <w:highlight w:val="yellow"/>
         </w:rPr>
-        <w:t>TRUE</w:t>
-      </w:r>
-      <w:r>
-        <w:rPr>
-          <w:highlight w:val="yellow"/>
-        </w:rPr>
-        <w:t>” (with that capitalization) if the robot was used, “</w:t>
-      </w:r>
-      <w:r>
-        <w:rPr>
-          <w:highlight w:val="yellow"/>
-        </w:rPr>
-        <w:t>FALSE</w:t>
-      </w:r>
-      <w:r>
-        <w:rPr>
-          <w:highlight w:val="yellow"/>
-        </w:rPr>
-        <w:t>” if not.</w:t>
+        <w:t>TRUE” (with that capitalization) if the robot was used, “FALSE” if not.</w:t>
       </w:r>
     </w:p>
     <w:p>
@@ -3120,25 +3129,7 @@
         <w:rPr>
           <w:highlight w:val="yellow"/>
         </w:rPr>
-        <w:t>TRUE</w:t>
-      </w:r>
-      <w:r>
-        <w:rPr>
-          <w:highlight w:val="yellow"/>
-        </w:rPr>
-        <w:t>” (with that capitalization) if the robot was used, “</w:t>
-      </w:r>
-      <w:r>
-        <w:rPr>
-          <w:highlight w:val="yellow"/>
-        </w:rPr>
-        <w:t>FALSE</w:t>
-      </w:r>
-      <w:r>
-        <w:rPr>
-          <w:highlight w:val="yellow"/>
-        </w:rPr>
-        <w:t>” if not.</w:t>
+        <w:t>TRUE” (with that capitalization) if the robot was used, “FALSE” if not.</w:t>
       </w:r>
     </w:p>
     <w:p>
@@ -5431,13 +5422,16 @@
   </w:style>
   <w:style w:type="paragraph" w:styleId="Heading1">
     <w:name w:val="Heading 1"/>
+    <w:basedOn w:val="Normal"/>
     <w:next w:val="Normal"/>
     <w:qFormat/>
     <w:pPr>
       <w:keepNext w:val="true"/>
       <w:keepLines/>
       <w:widowControl w:val="false"/>
+      <w:bidi w:val="0"/>
       <w:spacing w:lineRule="auto" w:line="240" w:before="400" w:after="120"/>
+      <w:jc w:val="left"/>
     </w:pPr>
     <w:rPr>
       <w:rFonts w:ascii="Arial" w:hAnsi="Arial" w:eastAsia="Arial" w:cs="Arial"/>
@@ -5450,13 +5444,16 @@
   </w:style>
   <w:style w:type="paragraph" w:styleId="Heading2">
     <w:name w:val="Heading 2"/>
+    <w:basedOn w:val="Normal"/>
     <w:next w:val="Normal"/>
     <w:qFormat/>
     <w:pPr>
       <w:keepNext w:val="true"/>
       <w:keepLines/>
       <w:widowControl w:val="false"/>
+      <w:bidi w:val="0"/>
       <w:spacing w:lineRule="auto" w:line="240" w:before="360" w:after="120"/>
+      <w:jc w:val="left"/>
     </w:pPr>
     <w:rPr>
       <w:rFonts w:ascii="Arial" w:hAnsi="Arial" w:eastAsia="Arial" w:cs="Arial"/>
@@ -5470,13 +5467,16 @@
   </w:style>
   <w:style w:type="paragraph" w:styleId="Heading3">
     <w:name w:val="Heading 3"/>
+    <w:basedOn w:val="Normal"/>
     <w:next w:val="Normal"/>
     <w:qFormat/>
     <w:pPr>
       <w:keepNext w:val="true"/>
       <w:keepLines/>
       <w:widowControl w:val="false"/>
+      <w:bidi w:val="0"/>
       <w:spacing w:lineRule="auto" w:line="240" w:before="320" w:after="80"/>
+      <w:jc w:val="left"/>
     </w:pPr>
     <w:rPr>
       <w:rFonts w:ascii="Arial" w:hAnsi="Arial" w:eastAsia="Arial" w:cs="Arial"/>
@@ -5490,13 +5490,16 @@
   </w:style>
   <w:style w:type="paragraph" w:styleId="Heading4">
     <w:name w:val="Heading 4"/>
+    <w:basedOn w:val="Normal"/>
     <w:next w:val="Normal"/>
     <w:qFormat/>
     <w:pPr>
       <w:keepNext w:val="true"/>
       <w:keepLines/>
       <w:widowControl w:val="false"/>
+      <w:bidi w:val="0"/>
       <w:spacing w:lineRule="auto" w:line="240" w:before="280" w:after="80"/>
+      <w:jc w:val="left"/>
     </w:pPr>
     <w:rPr>
       <w:rFonts w:ascii="Arial" w:hAnsi="Arial" w:eastAsia="Arial" w:cs="Arial"/>
@@ -5509,13 +5512,16 @@
   </w:style>
   <w:style w:type="paragraph" w:styleId="Heading5">
     <w:name w:val="Heading 5"/>
+    <w:basedOn w:val="Normal"/>
     <w:next w:val="Normal"/>
     <w:qFormat/>
     <w:pPr>
       <w:keepNext w:val="true"/>
       <w:keepLines/>
       <w:widowControl w:val="false"/>
+      <w:bidi w:val="0"/>
       <w:spacing w:lineRule="auto" w:line="240" w:before="240" w:after="80"/>
+      <w:jc w:val="left"/>
     </w:pPr>
     <w:rPr>
       <w:rFonts w:ascii="Arial" w:hAnsi="Arial" w:eastAsia="Arial" w:cs="Arial"/>
@@ -5528,13 +5534,16 @@
   </w:style>
   <w:style w:type="paragraph" w:styleId="Heading6">
     <w:name w:val="Heading 6"/>
+    <w:basedOn w:val="Normal"/>
     <w:next w:val="Normal"/>
     <w:qFormat/>
     <w:pPr>
       <w:keepNext w:val="true"/>
       <w:keepLines/>
       <w:widowControl w:val="false"/>
+      <w:bidi w:val="0"/>
       <w:spacing w:lineRule="auto" w:line="240" w:before="240" w:after="80"/>
+      <w:jc w:val="left"/>
     </w:pPr>
     <w:rPr>
       <w:rFonts w:ascii="Arial" w:hAnsi="Arial" w:eastAsia="Arial" w:cs="Arial"/>
@@ -6922,6 +6931,730 @@
   </w:style>
   <w:style w:type="character" w:styleId="ListLabel183">
     <w:name w:val="ListLabel 183"/>
+    <w:qFormat/>
+    <w:rPr>
+      <w:color w:val="1155CC"/>
+      <w:u w:val="single"/>
+    </w:rPr>
+  </w:style>
+  <w:style w:type="character" w:styleId="ListLabel184">
+    <w:name w:val="ListLabel 184"/>
+    <w:qFormat/>
+    <w:rPr>
+      <w:rFonts w:cs="Wingdings"/>
+      <w:u w:val="none"/>
+    </w:rPr>
+  </w:style>
+  <w:style w:type="character" w:styleId="ListLabel185">
+    <w:name w:val="ListLabel 185"/>
+    <w:qFormat/>
+    <w:rPr>
+      <w:rFonts w:cs="Wingdings 2"/>
+      <w:u w:val="none"/>
+    </w:rPr>
+  </w:style>
+  <w:style w:type="character" w:styleId="ListLabel186">
+    <w:name w:val="ListLabel 186"/>
+    <w:qFormat/>
+    <w:rPr>
+      <w:rFonts w:cs="OpenSymbol"/>
+      <w:u w:val="none"/>
+    </w:rPr>
+  </w:style>
+  <w:style w:type="character" w:styleId="ListLabel187">
+    <w:name w:val="ListLabel 187"/>
+    <w:qFormat/>
+    <w:rPr>
+      <w:rFonts w:cs="Wingdings"/>
+      <w:u w:val="none"/>
+    </w:rPr>
+  </w:style>
+  <w:style w:type="character" w:styleId="ListLabel188">
+    <w:name w:val="ListLabel 188"/>
+    <w:qFormat/>
+    <w:rPr>
+      <w:rFonts w:cs="Wingdings 2"/>
+      <w:u w:val="none"/>
+    </w:rPr>
+  </w:style>
+  <w:style w:type="character" w:styleId="ListLabel189">
+    <w:name w:val="ListLabel 189"/>
+    <w:qFormat/>
+    <w:rPr>
+      <w:rFonts w:cs="OpenSymbol"/>
+      <w:u w:val="none"/>
+    </w:rPr>
+  </w:style>
+  <w:style w:type="character" w:styleId="ListLabel190">
+    <w:name w:val="ListLabel 190"/>
+    <w:qFormat/>
+    <w:rPr>
+      <w:rFonts w:cs="Wingdings"/>
+      <w:u w:val="none"/>
+    </w:rPr>
+  </w:style>
+  <w:style w:type="character" w:styleId="ListLabel191">
+    <w:name w:val="ListLabel 191"/>
+    <w:qFormat/>
+    <w:rPr>
+      <w:rFonts w:cs="Wingdings 2"/>
+      <w:u w:val="none"/>
+    </w:rPr>
+  </w:style>
+  <w:style w:type="character" w:styleId="ListLabel192">
+    <w:name w:val="ListLabel 192"/>
+    <w:qFormat/>
+    <w:rPr>
+      <w:rFonts w:cs="OpenSymbol"/>
+      <w:u w:val="none"/>
+    </w:rPr>
+  </w:style>
+  <w:style w:type="character" w:styleId="ListLabel193">
+    <w:name w:val="ListLabel 193"/>
+    <w:qFormat/>
+    <w:rPr>
+      <w:rFonts w:cs="Wingdings"/>
+      <w:u w:val="none"/>
+    </w:rPr>
+  </w:style>
+  <w:style w:type="character" w:styleId="ListLabel194">
+    <w:name w:val="ListLabel 194"/>
+    <w:qFormat/>
+    <w:rPr>
+      <w:rFonts w:cs="Wingdings 2"/>
+      <w:u w:val="none"/>
+    </w:rPr>
+  </w:style>
+  <w:style w:type="character" w:styleId="ListLabel195">
+    <w:name w:val="ListLabel 195"/>
+    <w:qFormat/>
+    <w:rPr>
+      <w:rFonts w:cs="OpenSymbol"/>
+      <w:u w:val="none"/>
+    </w:rPr>
+  </w:style>
+  <w:style w:type="character" w:styleId="ListLabel196">
+    <w:name w:val="ListLabel 196"/>
+    <w:qFormat/>
+    <w:rPr>
+      <w:rFonts w:cs="Wingdings"/>
+      <w:u w:val="none"/>
+    </w:rPr>
+  </w:style>
+  <w:style w:type="character" w:styleId="ListLabel197">
+    <w:name w:val="ListLabel 197"/>
+    <w:qFormat/>
+    <w:rPr>
+      <w:rFonts w:cs="Wingdings 2"/>
+      <w:u w:val="none"/>
+    </w:rPr>
+  </w:style>
+  <w:style w:type="character" w:styleId="ListLabel198">
+    <w:name w:val="ListLabel 198"/>
+    <w:qFormat/>
+    <w:rPr>
+      <w:rFonts w:cs="OpenSymbol"/>
+      <w:u w:val="none"/>
+    </w:rPr>
+  </w:style>
+  <w:style w:type="character" w:styleId="ListLabel199">
+    <w:name w:val="ListLabel 199"/>
+    <w:qFormat/>
+    <w:rPr>
+      <w:rFonts w:cs="Wingdings"/>
+      <w:u w:val="none"/>
+    </w:rPr>
+  </w:style>
+  <w:style w:type="character" w:styleId="ListLabel200">
+    <w:name w:val="ListLabel 200"/>
+    <w:qFormat/>
+    <w:rPr>
+      <w:rFonts w:cs="Wingdings 2"/>
+      <w:u w:val="none"/>
+    </w:rPr>
+  </w:style>
+  <w:style w:type="character" w:styleId="ListLabel201">
+    <w:name w:val="ListLabel 201"/>
+    <w:qFormat/>
+    <w:rPr>
+      <w:rFonts w:cs="OpenSymbol"/>
+      <w:u w:val="none"/>
+    </w:rPr>
+  </w:style>
+  <w:style w:type="character" w:styleId="ListLabel202">
+    <w:name w:val="ListLabel 202"/>
+    <w:qFormat/>
+    <w:rPr>
+      <w:rFonts w:cs="Wingdings"/>
+      <w:u w:val="none"/>
+    </w:rPr>
+  </w:style>
+  <w:style w:type="character" w:styleId="ListLabel203">
+    <w:name w:val="ListLabel 203"/>
+    <w:qFormat/>
+    <w:rPr>
+      <w:rFonts w:cs="Wingdings 2"/>
+      <w:u w:val="none"/>
+    </w:rPr>
+  </w:style>
+  <w:style w:type="character" w:styleId="ListLabel204">
+    <w:name w:val="ListLabel 204"/>
+    <w:qFormat/>
+    <w:rPr>
+      <w:rFonts w:cs="OpenSymbol"/>
+      <w:u w:val="none"/>
+    </w:rPr>
+  </w:style>
+  <w:style w:type="character" w:styleId="ListLabel205">
+    <w:name w:val="ListLabel 205"/>
+    <w:qFormat/>
+    <w:rPr>
+      <w:rFonts w:cs="Wingdings"/>
+      <w:u w:val="none"/>
+    </w:rPr>
+  </w:style>
+  <w:style w:type="character" w:styleId="ListLabel206">
+    <w:name w:val="ListLabel 206"/>
+    <w:qFormat/>
+    <w:rPr>
+      <w:rFonts w:cs="Wingdings 2"/>
+      <w:u w:val="none"/>
+    </w:rPr>
+  </w:style>
+  <w:style w:type="character" w:styleId="ListLabel207">
+    <w:name w:val="ListLabel 207"/>
+    <w:qFormat/>
+    <w:rPr>
+      <w:rFonts w:cs="OpenSymbol"/>
+      <w:u w:val="none"/>
+    </w:rPr>
+  </w:style>
+  <w:style w:type="character" w:styleId="ListLabel208">
+    <w:name w:val="ListLabel 208"/>
+    <w:qFormat/>
+    <w:rPr>
+      <w:rFonts w:cs="Wingdings"/>
+      <w:u w:val="none"/>
+    </w:rPr>
+  </w:style>
+  <w:style w:type="character" w:styleId="ListLabel209">
+    <w:name w:val="ListLabel 209"/>
+    <w:qFormat/>
+    <w:rPr>
+      <w:rFonts w:cs="Wingdings 2"/>
+      <w:u w:val="none"/>
+    </w:rPr>
+  </w:style>
+  <w:style w:type="character" w:styleId="ListLabel210">
+    <w:name w:val="ListLabel 210"/>
+    <w:qFormat/>
+    <w:rPr>
+      <w:rFonts w:cs="OpenSymbol"/>
+      <w:u w:val="none"/>
+    </w:rPr>
+  </w:style>
+  <w:style w:type="character" w:styleId="ListLabel211">
+    <w:name w:val="ListLabel 211"/>
+    <w:qFormat/>
+    <w:rPr>
+      <w:rFonts w:cs="Wingdings"/>
+      <w:u w:val="none"/>
+    </w:rPr>
+  </w:style>
+  <w:style w:type="character" w:styleId="ListLabel212">
+    <w:name w:val="ListLabel 212"/>
+    <w:qFormat/>
+    <w:rPr>
+      <w:rFonts w:cs="Wingdings 2"/>
+      <w:u w:val="none"/>
+    </w:rPr>
+  </w:style>
+  <w:style w:type="character" w:styleId="ListLabel213">
+    <w:name w:val="ListLabel 213"/>
+    <w:qFormat/>
+    <w:rPr>
+      <w:rFonts w:cs="OpenSymbol"/>
+      <w:u w:val="none"/>
+    </w:rPr>
+  </w:style>
+  <w:style w:type="character" w:styleId="ListLabel214">
+    <w:name w:val="ListLabel 214"/>
+    <w:qFormat/>
+    <w:rPr>
+      <w:rFonts w:cs="Wingdings"/>
+      <w:u w:val="none"/>
+    </w:rPr>
+  </w:style>
+  <w:style w:type="character" w:styleId="ListLabel215">
+    <w:name w:val="ListLabel 215"/>
+    <w:qFormat/>
+    <w:rPr>
+      <w:rFonts w:cs="Wingdings 2"/>
+      <w:u w:val="none"/>
+    </w:rPr>
+  </w:style>
+  <w:style w:type="character" w:styleId="ListLabel216">
+    <w:name w:val="ListLabel 216"/>
+    <w:qFormat/>
+    <w:rPr>
+      <w:rFonts w:cs="OpenSymbol"/>
+      <w:u w:val="none"/>
+    </w:rPr>
+  </w:style>
+  <w:style w:type="character" w:styleId="ListLabel217">
+    <w:name w:val="ListLabel 217"/>
+    <w:qFormat/>
+    <w:rPr>
+      <w:rFonts w:cs="Wingdings"/>
+      <w:u w:val="none"/>
+    </w:rPr>
+  </w:style>
+  <w:style w:type="character" w:styleId="ListLabel218">
+    <w:name w:val="ListLabel 218"/>
+    <w:qFormat/>
+    <w:rPr>
+      <w:rFonts w:cs="Wingdings 2"/>
+      <w:u w:val="none"/>
+    </w:rPr>
+  </w:style>
+  <w:style w:type="character" w:styleId="ListLabel219">
+    <w:name w:val="ListLabel 219"/>
+    <w:qFormat/>
+    <w:rPr>
+      <w:rFonts w:cs="OpenSymbol"/>
+      <w:u w:val="none"/>
+    </w:rPr>
+  </w:style>
+  <w:style w:type="character" w:styleId="ListLabel220">
+    <w:name w:val="ListLabel 220"/>
+    <w:qFormat/>
+    <w:rPr>
+      <w:rFonts w:cs="Wingdings"/>
+      <w:u w:val="none"/>
+    </w:rPr>
+  </w:style>
+  <w:style w:type="character" w:styleId="ListLabel221">
+    <w:name w:val="ListLabel 221"/>
+    <w:qFormat/>
+    <w:rPr>
+      <w:rFonts w:cs="Wingdings 2"/>
+      <w:u w:val="none"/>
+    </w:rPr>
+  </w:style>
+  <w:style w:type="character" w:styleId="ListLabel222">
+    <w:name w:val="ListLabel 222"/>
+    <w:qFormat/>
+    <w:rPr>
+      <w:rFonts w:cs="OpenSymbol"/>
+      <w:u w:val="none"/>
+    </w:rPr>
+  </w:style>
+  <w:style w:type="character" w:styleId="ListLabel223">
+    <w:name w:val="ListLabel 223"/>
+    <w:qFormat/>
+    <w:rPr>
+      <w:rFonts w:cs="Wingdings"/>
+      <w:u w:val="none"/>
+    </w:rPr>
+  </w:style>
+  <w:style w:type="character" w:styleId="ListLabel224">
+    <w:name w:val="ListLabel 224"/>
+    <w:qFormat/>
+    <w:rPr>
+      <w:rFonts w:cs="Wingdings 2"/>
+      <w:u w:val="none"/>
+    </w:rPr>
+  </w:style>
+  <w:style w:type="character" w:styleId="ListLabel225">
+    <w:name w:val="ListLabel 225"/>
+    <w:qFormat/>
+    <w:rPr>
+      <w:rFonts w:cs="OpenSymbol"/>
+      <w:u w:val="none"/>
+    </w:rPr>
+  </w:style>
+  <w:style w:type="character" w:styleId="ListLabel226">
+    <w:name w:val="ListLabel 226"/>
+    <w:qFormat/>
+    <w:rPr>
+      <w:rFonts w:cs="Wingdings"/>
+      <w:u w:val="none"/>
+    </w:rPr>
+  </w:style>
+  <w:style w:type="character" w:styleId="ListLabel227">
+    <w:name w:val="ListLabel 227"/>
+    <w:qFormat/>
+    <w:rPr>
+      <w:rFonts w:cs="Wingdings 2"/>
+      <w:u w:val="none"/>
+    </w:rPr>
+  </w:style>
+  <w:style w:type="character" w:styleId="ListLabel228">
+    <w:name w:val="ListLabel 228"/>
+    <w:qFormat/>
+    <w:rPr>
+      <w:rFonts w:cs="OpenSymbol"/>
+      <w:u w:val="none"/>
+    </w:rPr>
+  </w:style>
+  <w:style w:type="character" w:styleId="ListLabel229">
+    <w:name w:val="ListLabel 229"/>
+    <w:qFormat/>
+    <w:rPr>
+      <w:rFonts w:cs="Wingdings"/>
+      <w:u w:val="none"/>
+    </w:rPr>
+  </w:style>
+  <w:style w:type="character" w:styleId="ListLabel230">
+    <w:name w:val="ListLabel 230"/>
+    <w:qFormat/>
+    <w:rPr>
+      <w:rFonts w:cs="Wingdings 2"/>
+      <w:u w:val="none"/>
+    </w:rPr>
+  </w:style>
+  <w:style w:type="character" w:styleId="ListLabel231">
+    <w:name w:val="ListLabel 231"/>
+    <w:qFormat/>
+    <w:rPr>
+      <w:rFonts w:cs="OpenSymbol"/>
+      <w:u w:val="none"/>
+    </w:rPr>
+  </w:style>
+  <w:style w:type="character" w:styleId="ListLabel232">
+    <w:name w:val="ListLabel 232"/>
+    <w:qFormat/>
+    <w:rPr>
+      <w:rFonts w:cs="Wingdings"/>
+      <w:u w:val="none"/>
+    </w:rPr>
+  </w:style>
+  <w:style w:type="character" w:styleId="ListLabel233">
+    <w:name w:val="ListLabel 233"/>
+    <w:qFormat/>
+    <w:rPr>
+      <w:rFonts w:cs="Wingdings 2"/>
+      <w:u w:val="none"/>
+    </w:rPr>
+  </w:style>
+  <w:style w:type="character" w:styleId="ListLabel234">
+    <w:name w:val="ListLabel 234"/>
+    <w:qFormat/>
+    <w:rPr>
+      <w:rFonts w:cs="OpenSymbol"/>
+      <w:u w:val="none"/>
+    </w:rPr>
+  </w:style>
+  <w:style w:type="character" w:styleId="ListLabel235">
+    <w:name w:val="ListLabel 235"/>
+    <w:qFormat/>
+    <w:rPr>
+      <w:rFonts w:cs="Wingdings"/>
+      <w:u w:val="none"/>
+    </w:rPr>
+  </w:style>
+  <w:style w:type="character" w:styleId="ListLabel236">
+    <w:name w:val="ListLabel 236"/>
+    <w:qFormat/>
+    <w:rPr>
+      <w:rFonts w:cs="Wingdings 2"/>
+      <w:u w:val="none"/>
+    </w:rPr>
+  </w:style>
+  <w:style w:type="character" w:styleId="ListLabel237">
+    <w:name w:val="ListLabel 237"/>
+    <w:qFormat/>
+    <w:rPr>
+      <w:rFonts w:cs="OpenSymbol"/>
+      <w:u w:val="none"/>
+    </w:rPr>
+  </w:style>
+  <w:style w:type="character" w:styleId="ListLabel238">
+    <w:name w:val="ListLabel 238"/>
+    <w:qFormat/>
+    <w:rPr>
+      <w:rFonts w:cs="Wingdings"/>
+      <w:u w:val="none"/>
+    </w:rPr>
+  </w:style>
+  <w:style w:type="character" w:styleId="ListLabel239">
+    <w:name w:val="ListLabel 239"/>
+    <w:qFormat/>
+    <w:rPr>
+      <w:rFonts w:cs="Wingdings 2"/>
+      <w:u w:val="none"/>
+    </w:rPr>
+  </w:style>
+  <w:style w:type="character" w:styleId="ListLabel240">
+    <w:name w:val="ListLabel 240"/>
+    <w:qFormat/>
+    <w:rPr>
+      <w:rFonts w:cs="OpenSymbol"/>
+      <w:u w:val="none"/>
+    </w:rPr>
+  </w:style>
+  <w:style w:type="character" w:styleId="ListLabel241">
+    <w:name w:val="ListLabel 241"/>
+    <w:qFormat/>
+    <w:rPr>
+      <w:rFonts w:cs="Wingdings"/>
+      <w:u w:val="none"/>
+    </w:rPr>
+  </w:style>
+  <w:style w:type="character" w:styleId="ListLabel242">
+    <w:name w:val="ListLabel 242"/>
+    <w:qFormat/>
+    <w:rPr>
+      <w:rFonts w:cs="Wingdings 2"/>
+      <w:u w:val="none"/>
+    </w:rPr>
+  </w:style>
+  <w:style w:type="character" w:styleId="ListLabel243">
+    <w:name w:val="ListLabel 243"/>
+    <w:qFormat/>
+    <w:rPr>
+      <w:rFonts w:cs="OpenSymbol"/>
+      <w:u w:val="none"/>
+    </w:rPr>
+  </w:style>
+  <w:style w:type="character" w:styleId="ListLabel244">
+    <w:name w:val="ListLabel 244"/>
+    <w:qFormat/>
+    <w:rPr>
+      <w:rFonts w:cs="Wingdings"/>
+      <w:u w:val="none"/>
+    </w:rPr>
+  </w:style>
+  <w:style w:type="character" w:styleId="ListLabel245">
+    <w:name w:val="ListLabel 245"/>
+    <w:qFormat/>
+    <w:rPr>
+      <w:rFonts w:cs="Wingdings 2"/>
+      <w:u w:val="none"/>
+    </w:rPr>
+  </w:style>
+  <w:style w:type="character" w:styleId="ListLabel246">
+    <w:name w:val="ListLabel 246"/>
+    <w:qFormat/>
+    <w:rPr>
+      <w:rFonts w:cs="OpenSymbol"/>
+      <w:u w:val="none"/>
+    </w:rPr>
+  </w:style>
+  <w:style w:type="character" w:styleId="ListLabel247">
+    <w:name w:val="ListLabel 247"/>
+    <w:qFormat/>
+    <w:rPr>
+      <w:rFonts w:cs="Wingdings"/>
+      <w:u w:val="none"/>
+    </w:rPr>
+  </w:style>
+  <w:style w:type="character" w:styleId="ListLabel248">
+    <w:name w:val="ListLabel 248"/>
+    <w:qFormat/>
+    <w:rPr>
+      <w:rFonts w:cs="Wingdings 2"/>
+      <w:u w:val="none"/>
+    </w:rPr>
+  </w:style>
+  <w:style w:type="character" w:styleId="ListLabel249">
+    <w:name w:val="ListLabel 249"/>
+    <w:qFormat/>
+    <w:rPr>
+      <w:rFonts w:cs="OpenSymbol"/>
+      <w:u w:val="none"/>
+    </w:rPr>
+  </w:style>
+  <w:style w:type="character" w:styleId="ListLabel250">
+    <w:name w:val="ListLabel 250"/>
+    <w:qFormat/>
+    <w:rPr>
+      <w:rFonts w:cs="Wingdings"/>
+      <w:u w:val="none"/>
+    </w:rPr>
+  </w:style>
+  <w:style w:type="character" w:styleId="ListLabel251">
+    <w:name w:val="ListLabel 251"/>
+    <w:qFormat/>
+    <w:rPr>
+      <w:rFonts w:cs="Wingdings 2"/>
+      <w:u w:val="none"/>
+    </w:rPr>
+  </w:style>
+  <w:style w:type="character" w:styleId="ListLabel252">
+    <w:name w:val="ListLabel 252"/>
+    <w:qFormat/>
+    <w:rPr>
+      <w:rFonts w:cs="OpenSymbol"/>
+      <w:u w:val="none"/>
+    </w:rPr>
+  </w:style>
+  <w:style w:type="character" w:styleId="ListLabel253">
+    <w:name w:val="ListLabel 253"/>
+    <w:qFormat/>
+    <w:rPr>
+      <w:rFonts w:cs="Wingdings"/>
+      <w:u w:val="none"/>
+    </w:rPr>
+  </w:style>
+  <w:style w:type="character" w:styleId="ListLabel254">
+    <w:name w:val="ListLabel 254"/>
+    <w:qFormat/>
+    <w:rPr>
+      <w:rFonts w:cs="Wingdings 2"/>
+      <w:u w:val="none"/>
+    </w:rPr>
+  </w:style>
+  <w:style w:type="character" w:styleId="ListLabel255">
+    <w:name w:val="ListLabel 255"/>
+    <w:qFormat/>
+    <w:rPr>
+      <w:rFonts w:cs="OpenSymbol"/>
+      <w:u w:val="none"/>
+    </w:rPr>
+  </w:style>
+  <w:style w:type="character" w:styleId="ListLabel256">
+    <w:name w:val="ListLabel 256"/>
+    <w:qFormat/>
+    <w:rPr>
+      <w:rFonts w:cs="Wingdings"/>
+      <w:u w:val="none"/>
+    </w:rPr>
+  </w:style>
+  <w:style w:type="character" w:styleId="ListLabel257">
+    <w:name w:val="ListLabel 257"/>
+    <w:qFormat/>
+    <w:rPr>
+      <w:rFonts w:cs="Wingdings 2"/>
+      <w:u w:val="none"/>
+    </w:rPr>
+  </w:style>
+  <w:style w:type="character" w:styleId="ListLabel258">
+    <w:name w:val="ListLabel 258"/>
+    <w:qFormat/>
+    <w:rPr>
+      <w:rFonts w:cs="OpenSymbol"/>
+      <w:u w:val="none"/>
+    </w:rPr>
+  </w:style>
+  <w:style w:type="character" w:styleId="ListLabel259">
+    <w:name w:val="ListLabel 259"/>
+    <w:qFormat/>
+    <w:rPr>
+      <w:rFonts w:cs="Wingdings"/>
+      <w:u w:val="none"/>
+    </w:rPr>
+  </w:style>
+  <w:style w:type="character" w:styleId="ListLabel260">
+    <w:name w:val="ListLabel 260"/>
+    <w:qFormat/>
+    <w:rPr>
+      <w:rFonts w:cs="Wingdings 2"/>
+      <w:u w:val="none"/>
+    </w:rPr>
+  </w:style>
+  <w:style w:type="character" w:styleId="ListLabel261">
+    <w:name w:val="ListLabel 261"/>
+    <w:qFormat/>
+    <w:rPr>
+      <w:rFonts w:cs="OpenSymbol"/>
+      <w:u w:val="none"/>
+    </w:rPr>
+  </w:style>
+  <w:style w:type="character" w:styleId="ListLabel262">
+    <w:name w:val="ListLabel 262"/>
+    <w:qFormat/>
+    <w:rPr>
+      <w:rFonts w:cs="Wingdings"/>
+      <w:u w:val="none"/>
+    </w:rPr>
+  </w:style>
+  <w:style w:type="character" w:styleId="ListLabel263">
+    <w:name w:val="ListLabel 263"/>
+    <w:qFormat/>
+    <w:rPr>
+      <w:rFonts w:cs="Wingdings 2"/>
+      <w:u w:val="none"/>
+    </w:rPr>
+  </w:style>
+  <w:style w:type="character" w:styleId="ListLabel264">
+    <w:name w:val="ListLabel 264"/>
+    <w:qFormat/>
+    <w:rPr>
+      <w:rFonts w:cs="OpenSymbol"/>
+      <w:u w:val="none"/>
+    </w:rPr>
+  </w:style>
+  <w:style w:type="character" w:styleId="ListLabel265">
+    <w:name w:val="ListLabel 265"/>
+    <w:qFormat/>
+    <w:rPr>
+      <w:rFonts w:cs="OpenSymbol"/>
+    </w:rPr>
+  </w:style>
+  <w:style w:type="character" w:styleId="ListLabel266">
+    <w:name w:val="ListLabel 266"/>
+    <w:qFormat/>
+    <w:rPr>
+      <w:rFonts w:cs="OpenSymbol"/>
+    </w:rPr>
+  </w:style>
+  <w:style w:type="character" w:styleId="ListLabel267">
+    <w:name w:val="ListLabel 267"/>
+    <w:qFormat/>
+    <w:rPr>
+      <w:rFonts w:cs="OpenSymbol"/>
+    </w:rPr>
+  </w:style>
+  <w:style w:type="character" w:styleId="ListLabel268">
+    <w:name w:val="ListLabel 268"/>
+    <w:qFormat/>
+    <w:rPr>
+      <w:rFonts w:cs="OpenSymbol"/>
+    </w:rPr>
+  </w:style>
+  <w:style w:type="character" w:styleId="ListLabel269">
+    <w:name w:val="ListLabel 269"/>
+    <w:qFormat/>
+    <w:rPr>
+      <w:rFonts w:cs="OpenSymbol"/>
+    </w:rPr>
+  </w:style>
+  <w:style w:type="character" w:styleId="ListLabel270">
+    <w:name w:val="ListLabel 270"/>
+    <w:qFormat/>
+    <w:rPr>
+      <w:rFonts w:cs="OpenSymbol"/>
+    </w:rPr>
+  </w:style>
+  <w:style w:type="character" w:styleId="ListLabel271">
+    <w:name w:val="ListLabel 271"/>
+    <w:qFormat/>
+    <w:rPr>
+      <w:rFonts w:cs="OpenSymbol"/>
+    </w:rPr>
+  </w:style>
+  <w:style w:type="character" w:styleId="ListLabel272">
+    <w:name w:val="ListLabel 272"/>
+    <w:qFormat/>
+    <w:rPr>
+      <w:rFonts w:cs="OpenSymbol"/>
+    </w:rPr>
+  </w:style>
+  <w:style w:type="character" w:styleId="ListLabel273">
+    <w:name w:val="ListLabel 273"/>
+    <w:qFormat/>
+    <w:rPr>
+      <w:rFonts w:cs="OpenSymbol"/>
+    </w:rPr>
+  </w:style>
+  <w:style w:type="character" w:styleId="ListLabel274">
+    <w:name w:val="ListLabel 274"/>
+    <w:qFormat/>
+    <w:rPr/>
+  </w:style>
+  <w:style w:type="character" w:styleId="ListLabel275">
+    <w:name w:val="ListLabel 275"/>
     <w:qFormat/>
     <w:rPr>
       <w:color w:val="1155CC"/>

</xml_diff>